<commit_message>
TFS 6620 - MOre update after Suzy's review.
git-tfs-id: [https://tfs.omnicloud.local/tfs/cco%20program/]$/eCoaching_V2;C37660
</commit_message>
<xml_diff>
--- a/Design/HLD/CCO_eCoaching_Architecture_Notebook.docx
+++ b/Design/HLD/CCO_eCoaching_Architecture_Notebook.docx
@@ -3,6 +3,8 @@
 <w:document xmlns:wpc="http://schemas.microsoft.com/office/word/2010/wordprocessingCanvas" xmlns:mc="http://schemas.openxmlformats.org/markup-compatibility/2006" xmlns:o="urn:schemas-microsoft-com:office:office" xmlns:r="http://schemas.openxmlformats.org/officeDocument/2006/relationships" xmlns:m="http://schemas.openxmlformats.org/officeDocument/2006/math" xmlns:v="urn:schemas-microsoft-com:vml" xmlns:wp14="http://schemas.microsoft.com/office/word/2010/wordprocessingDrawing" xmlns:wp="http://schemas.openxmlformats.org/drawingml/2006/wordprocessingDrawing" xmlns:w10="urn:schemas-microsoft-com:office:word" xmlns:w="http://schemas.openxmlformats.org/wordprocessingml/2006/main" xmlns:w14="http://schemas.microsoft.com/office/word/2010/wordml" xmlns:w15="http://schemas.microsoft.com/office/word/2012/wordml" xmlns:wpg="http://schemas.microsoft.com/office/word/2010/wordprocessingGroup" xmlns:wpi="http://schemas.microsoft.com/office/word/2010/wordprocessingInk" xmlns:wne="http://schemas.microsoft.com/office/word/2006/wordml" xmlns:wps="http://schemas.microsoft.com/office/word/2010/wordprocessingShape" mc:Ignorable="w14 w15 wp14">
   <w:body>
     <w:p>
+      <w:bookmarkStart w:id="0" w:name="_GoBack"/>
+      <w:bookmarkEnd w:id="0"/>
       <w:r>
         <w:rPr>
           <w:noProof/>
@@ -114,7 +116,7 @@
           <w:sz w:val="72"/>
           <w:szCs w:val="72"/>
         </w:rPr>
-        <w:t>eCoaching Log</w:t>
+        <w:t>Contact Center Operations</w:t>
       </w:r>
     </w:p>
     <w:p/>
@@ -399,6 +401,12 @@
             <w:pPr>
               <w:pStyle w:val="Tabletext1"/>
             </w:pPr>
+            <w:r>
+              <w:t>3.</w:t>
+            </w:r>
+            <w:r>
+              <w:t>1</w:t>
+            </w:r>
           </w:p>
         </w:tc>
         <w:tc>
@@ -409,6 +417,9 @@
             <w:pPr>
               <w:pStyle w:val="Tabletext1"/>
             </w:pPr>
+            <w:r>
+              <w:t>5/30/2017</w:t>
+            </w:r>
           </w:p>
         </w:tc>
         <w:tc>
@@ -419,6 +430,17 @@
             <w:pPr>
               <w:pStyle w:val="Tabletext1"/>
             </w:pPr>
+            <w:r>
+              <w:t>TFS 6620 – Updated to follow the new Architecture Notebook template;</w:t>
+            </w:r>
+          </w:p>
+          <w:p>
+            <w:pPr>
+              <w:pStyle w:val="Tabletext1"/>
+            </w:pPr>
+            <w:r>
+              <w:t>More update after Suzy’s review.</w:t>
+            </w:r>
           </w:p>
         </w:tc>
       </w:tr>
@@ -458,7 +480,7 @@
       <w:r>
         <w:fldChar w:fldCharType="separate"/>
       </w:r>
-      <w:hyperlink w:anchor="_Toc483467278" w:history="1">
+      <w:hyperlink w:anchor="_Toc483892754" w:history="1">
         <w:r>
           <w:rPr>
             <w:rStyle w:val="Hyperlink"/>
@@ -501,7 +523,7 @@
             <w:noProof/>
             <w:webHidden/>
           </w:rPr>
-          <w:instrText xml:space="preserve"> PAGEREF _Toc483467278 \h </w:instrText>
+          <w:instrText xml:space="preserve"> PAGEREF _Toc483892754 \h </w:instrText>
         </w:r>
         <w:r>
           <w:rPr>
@@ -545,7 +567,7 @@
           <w:szCs w:val="22"/>
         </w:rPr>
       </w:pPr>
-      <w:hyperlink w:anchor="_Toc483467279" w:history="1">
+      <w:hyperlink w:anchor="_Toc483892755" w:history="1">
         <w:r>
           <w:rPr>
             <w:rStyle w:val="Hyperlink"/>
@@ -588,7 +610,7 @@
             <w:noProof/>
             <w:webHidden/>
           </w:rPr>
-          <w:instrText xml:space="preserve"> PAGEREF _Toc483467279 \h </w:instrText>
+          <w:instrText xml:space="preserve"> PAGEREF _Toc483892755 \h </w:instrText>
         </w:r>
         <w:r>
           <w:rPr>
@@ -632,7 +654,7 @@
           <w:szCs w:val="22"/>
         </w:rPr>
       </w:pPr>
-      <w:hyperlink w:anchor="_Toc483467280" w:history="1">
+      <w:hyperlink w:anchor="_Toc483892756" w:history="1">
         <w:r>
           <w:rPr>
             <w:rStyle w:val="Hyperlink"/>
@@ -675,7 +697,7 @@
             <w:noProof/>
             <w:webHidden/>
           </w:rPr>
-          <w:instrText xml:space="preserve"> PAGEREF _Toc483467280 \h </w:instrText>
+          <w:instrText xml:space="preserve"> PAGEREF _Toc483892756 \h </w:instrText>
         </w:r>
         <w:r>
           <w:rPr>
@@ -719,7 +741,7 @@
           <w:szCs w:val="22"/>
         </w:rPr>
       </w:pPr>
-      <w:hyperlink w:anchor="_Toc483467281" w:history="1">
+      <w:hyperlink w:anchor="_Toc483892757" w:history="1">
         <w:r>
           <w:rPr>
             <w:rStyle w:val="Hyperlink"/>
@@ -762,7 +784,7 @@
             <w:noProof/>
             <w:webHidden/>
           </w:rPr>
-          <w:instrText xml:space="preserve"> PAGEREF _Toc483467281 \h </w:instrText>
+          <w:instrText xml:space="preserve"> PAGEREF _Toc483892757 \h </w:instrText>
         </w:r>
         <w:r>
           <w:rPr>
@@ -806,7 +828,7 @@
           <w:szCs w:val="22"/>
         </w:rPr>
       </w:pPr>
-      <w:hyperlink w:anchor="_Toc483467282" w:history="1">
+      <w:hyperlink w:anchor="_Toc483892758" w:history="1">
         <w:r>
           <w:rPr>
             <w:rStyle w:val="Hyperlink"/>
@@ -849,7 +871,7 @@
             <w:noProof/>
             <w:webHidden/>
           </w:rPr>
-          <w:instrText xml:space="preserve"> PAGEREF _Toc483467282 \h </w:instrText>
+          <w:instrText xml:space="preserve"> PAGEREF _Toc483892758 \h </w:instrText>
         </w:r>
         <w:r>
           <w:rPr>
@@ -893,7 +915,7 @@
           <w:szCs w:val="22"/>
         </w:rPr>
       </w:pPr>
-      <w:hyperlink w:anchor="_Toc483467283" w:history="1">
+      <w:hyperlink w:anchor="_Toc483892759" w:history="1">
         <w:r>
           <w:rPr>
             <w:rStyle w:val="Hyperlink"/>
@@ -936,7 +958,7 @@
             <w:noProof/>
             <w:webHidden/>
           </w:rPr>
-          <w:instrText xml:space="preserve"> PAGEREF _Toc483467283 \h </w:instrText>
+          <w:instrText xml:space="preserve"> PAGEREF _Toc483892759 \h </w:instrText>
         </w:r>
         <w:r>
           <w:rPr>
@@ -956,7 +978,7 @@
             <w:noProof/>
             <w:webHidden/>
           </w:rPr>
-          <w:t>3</w:t>
+          <w:t>4</w:t>
         </w:r>
         <w:r>
           <w:rPr>
@@ -980,7 +1002,7 @@
           <w:szCs w:val="22"/>
         </w:rPr>
       </w:pPr>
-      <w:hyperlink w:anchor="_Toc483467284" w:history="1">
+      <w:hyperlink w:anchor="_Toc483892760" w:history="1">
         <w:r>
           <w:rPr>
             <w:rStyle w:val="Hyperlink"/>
@@ -1023,7 +1045,7 @@
             <w:noProof/>
             <w:webHidden/>
           </w:rPr>
-          <w:instrText xml:space="preserve"> PAGEREF _Toc483467284 \h </w:instrText>
+          <w:instrText xml:space="preserve"> PAGEREF _Toc483892760 \h </w:instrText>
         </w:r>
         <w:r>
           <w:rPr>
@@ -1067,7 +1089,7 @@
           <w:szCs w:val="22"/>
         </w:rPr>
       </w:pPr>
-      <w:hyperlink w:anchor="_Toc483467285" w:history="1">
+      <w:hyperlink w:anchor="_Toc483892761" w:history="1">
         <w:r>
           <w:rPr>
             <w:rStyle w:val="Hyperlink"/>
@@ -1110,7 +1132,7 @@
             <w:noProof/>
             <w:webHidden/>
           </w:rPr>
-          <w:instrText xml:space="preserve"> PAGEREF _Toc483467285 \h </w:instrText>
+          <w:instrText xml:space="preserve"> PAGEREF _Toc483892761 \h </w:instrText>
         </w:r>
         <w:r>
           <w:rPr>
@@ -1154,7 +1176,7 @@
           <w:szCs w:val="22"/>
         </w:rPr>
       </w:pPr>
-      <w:hyperlink w:anchor="_Toc483467286" w:history="1">
+      <w:hyperlink w:anchor="_Toc483892762" w:history="1">
         <w:r>
           <w:rPr>
             <w:rStyle w:val="Hyperlink"/>
@@ -1197,7 +1219,7 @@
             <w:noProof/>
             <w:webHidden/>
           </w:rPr>
-          <w:instrText xml:space="preserve"> PAGEREF _Toc483467286 \h </w:instrText>
+          <w:instrText xml:space="preserve"> PAGEREF _Toc483892762 \h </w:instrText>
         </w:r>
         <w:r>
           <w:rPr>
@@ -1241,7 +1263,7 @@
           <w:szCs w:val="22"/>
         </w:rPr>
       </w:pPr>
-      <w:hyperlink w:anchor="_Toc483467287" w:history="1">
+      <w:hyperlink w:anchor="_Toc483892763" w:history="1">
         <w:r>
           <w:rPr>
             <w:rStyle w:val="Hyperlink"/>
@@ -1284,7 +1306,7 @@
             <w:noProof/>
             <w:webHidden/>
           </w:rPr>
-          <w:instrText xml:space="preserve"> PAGEREF _Toc483467287 \h </w:instrText>
+          <w:instrText xml:space="preserve"> PAGEREF _Toc483892763 \h </w:instrText>
         </w:r>
         <w:r>
           <w:rPr>
@@ -1328,7 +1350,7 @@
           <w:szCs w:val="22"/>
         </w:rPr>
       </w:pPr>
-      <w:hyperlink w:anchor="_Toc483467288" w:history="1">
+      <w:hyperlink w:anchor="_Toc483892764" w:history="1">
         <w:r>
           <w:rPr>
             <w:rStyle w:val="Hyperlink"/>
@@ -1371,7 +1393,7 @@
             <w:noProof/>
             <w:webHidden/>
           </w:rPr>
-          <w:instrText xml:space="preserve"> PAGEREF _Toc483467288 \h </w:instrText>
+          <w:instrText xml:space="preserve"> PAGEREF _Toc483892764 \h </w:instrText>
         </w:r>
         <w:r>
           <w:rPr>
@@ -1415,7 +1437,7 @@
           <w:szCs w:val="22"/>
         </w:rPr>
       </w:pPr>
-      <w:hyperlink w:anchor="_Toc483467289" w:history="1">
+      <w:hyperlink w:anchor="_Toc483892765" w:history="1">
         <w:r>
           <w:rPr>
             <w:rStyle w:val="Hyperlink"/>
@@ -1458,7 +1480,7 @@
             <w:noProof/>
             <w:webHidden/>
           </w:rPr>
-          <w:instrText xml:space="preserve"> PAGEREF _Toc483467289 \h </w:instrText>
+          <w:instrText xml:space="preserve"> PAGEREF _Toc483892765 \h </w:instrText>
         </w:r>
         <w:r>
           <w:rPr>
@@ -1502,7 +1524,7 @@
           <w:szCs w:val="22"/>
         </w:rPr>
       </w:pPr>
-      <w:hyperlink w:anchor="_Toc483467290" w:history="1">
+      <w:hyperlink w:anchor="_Toc483892766" w:history="1">
         <w:r>
           <w:rPr>
             <w:rStyle w:val="Hyperlink"/>
@@ -1545,7 +1567,7 @@
             <w:noProof/>
             <w:webHidden/>
           </w:rPr>
-          <w:instrText xml:space="preserve"> PAGEREF _Toc483467290 \h </w:instrText>
+          <w:instrText xml:space="preserve"> PAGEREF _Toc483892766 \h </w:instrText>
         </w:r>
         <w:r>
           <w:rPr>
@@ -1589,7 +1611,7 @@
           <w:szCs w:val="22"/>
         </w:rPr>
       </w:pPr>
-      <w:hyperlink w:anchor="_Toc483467291" w:history="1">
+      <w:hyperlink w:anchor="_Toc483892767" w:history="1">
         <w:r>
           <w:rPr>
             <w:rStyle w:val="Hyperlink"/>
@@ -1632,7 +1654,7 @@
             <w:noProof/>
             <w:webHidden/>
           </w:rPr>
-          <w:instrText xml:space="preserve"> PAGEREF _Toc483467291 \h </w:instrText>
+          <w:instrText xml:space="preserve"> PAGEREF _Toc483892767 \h </w:instrText>
         </w:r>
         <w:r>
           <w:rPr>
@@ -1676,7 +1698,7 @@
           <w:szCs w:val="22"/>
         </w:rPr>
       </w:pPr>
-      <w:hyperlink w:anchor="_Toc483467292" w:history="1">
+      <w:hyperlink w:anchor="_Toc483892768" w:history="1">
         <w:r>
           <w:rPr>
             <w:rStyle w:val="Hyperlink"/>
@@ -1719,7 +1741,7 @@
             <w:noProof/>
             <w:webHidden/>
           </w:rPr>
-          <w:instrText xml:space="preserve"> PAGEREF _Toc483467292 \h </w:instrText>
+          <w:instrText xml:space="preserve"> PAGEREF _Toc483892768 \h </w:instrText>
         </w:r>
         <w:r>
           <w:rPr>
@@ -1763,7 +1785,7 @@
           <w:szCs w:val="22"/>
         </w:rPr>
       </w:pPr>
-      <w:hyperlink w:anchor="_Toc483467293" w:history="1">
+      <w:hyperlink w:anchor="_Toc483892769" w:history="1">
         <w:r>
           <w:rPr>
             <w:rStyle w:val="Hyperlink"/>
@@ -1806,7 +1828,7 @@
             <w:noProof/>
             <w:webHidden/>
           </w:rPr>
-          <w:instrText xml:space="preserve"> PAGEREF _Toc483467293 \h </w:instrText>
+          <w:instrText xml:space="preserve"> PAGEREF _Toc483892769 \h </w:instrText>
         </w:r>
         <w:r>
           <w:rPr>
@@ -1850,7 +1872,7 @@
           <w:szCs w:val="22"/>
         </w:rPr>
       </w:pPr>
-      <w:hyperlink w:anchor="_Toc483467294" w:history="1">
+      <w:hyperlink w:anchor="_Toc483892770" w:history="1">
         <w:r>
           <w:rPr>
             <w:rStyle w:val="Hyperlink"/>
@@ -1893,7 +1915,7 @@
             <w:noProof/>
             <w:webHidden/>
           </w:rPr>
-          <w:instrText xml:space="preserve"> PAGEREF _Toc483467294 \h </w:instrText>
+          <w:instrText xml:space="preserve"> PAGEREF _Toc483892770 \h </w:instrText>
         </w:r>
         <w:r>
           <w:rPr>
@@ -1937,7 +1959,7 @@
           <w:szCs w:val="22"/>
         </w:rPr>
       </w:pPr>
-      <w:hyperlink w:anchor="_Toc483467295" w:history="1">
+      <w:hyperlink w:anchor="_Toc483892771" w:history="1">
         <w:r>
           <w:rPr>
             <w:rStyle w:val="Hyperlink"/>
@@ -1980,7 +2002,7 @@
             <w:noProof/>
             <w:webHidden/>
           </w:rPr>
-          <w:instrText xml:space="preserve"> PAGEREF _Toc483467295 \h </w:instrText>
+          <w:instrText xml:space="preserve"> PAGEREF _Toc483892771 \h </w:instrText>
         </w:r>
         <w:r>
           <w:rPr>
@@ -2024,7 +2046,7 @@
           <w:szCs w:val="22"/>
         </w:rPr>
       </w:pPr>
-      <w:hyperlink w:anchor="_Toc483467296" w:history="1">
+      <w:hyperlink w:anchor="_Toc483892772" w:history="1">
         <w:r>
           <w:rPr>
             <w:rStyle w:val="Hyperlink"/>
@@ -2067,7 +2089,7 @@
             <w:noProof/>
             <w:webHidden/>
           </w:rPr>
-          <w:instrText xml:space="preserve"> PAGEREF _Toc483467296 \h </w:instrText>
+          <w:instrText xml:space="preserve"> PAGEREF _Toc483892772 \h </w:instrText>
         </w:r>
         <w:r>
           <w:rPr>
@@ -2111,7 +2133,7 @@
           <w:szCs w:val="22"/>
         </w:rPr>
       </w:pPr>
-      <w:hyperlink w:anchor="_Toc483467297" w:history="1">
+      <w:hyperlink w:anchor="_Toc483892773" w:history="1">
         <w:r>
           <w:rPr>
             <w:rStyle w:val="Hyperlink"/>
@@ -2154,7 +2176,7 @@
             <w:noProof/>
             <w:webHidden/>
           </w:rPr>
-          <w:instrText xml:space="preserve"> PAGEREF _Toc483467297 \h </w:instrText>
+          <w:instrText xml:space="preserve"> PAGEREF _Toc483892773 \h </w:instrText>
         </w:r>
         <w:r>
           <w:rPr>
@@ -2198,7 +2220,7 @@
           <w:szCs w:val="22"/>
         </w:rPr>
       </w:pPr>
-      <w:hyperlink w:anchor="_Toc483467298" w:history="1">
+      <w:hyperlink w:anchor="_Toc483892774" w:history="1">
         <w:r>
           <w:rPr>
             <w:rStyle w:val="Hyperlink"/>
@@ -2241,7 +2263,7 @@
             <w:noProof/>
             <w:webHidden/>
           </w:rPr>
-          <w:instrText xml:space="preserve"> PAGEREF _Toc483467298 \h </w:instrText>
+          <w:instrText xml:space="preserve"> PAGEREF _Toc483892774 \h </w:instrText>
         </w:r>
         <w:r>
           <w:rPr>
@@ -2285,7 +2307,7 @@
           <w:szCs w:val="22"/>
         </w:rPr>
       </w:pPr>
-      <w:hyperlink w:anchor="_Toc483467299" w:history="1">
+      <w:hyperlink w:anchor="_Toc483892775" w:history="1">
         <w:r>
           <w:rPr>
             <w:rStyle w:val="Hyperlink"/>
@@ -2328,7 +2350,7 @@
             <w:noProof/>
             <w:webHidden/>
           </w:rPr>
-          <w:instrText xml:space="preserve"> PAGEREF _Toc483467299 \h </w:instrText>
+          <w:instrText xml:space="preserve"> PAGEREF _Toc483892775 \h </w:instrText>
         </w:r>
         <w:r>
           <w:rPr>
@@ -2374,12 +2396,14 @@
         <w:br w:type="page"/>
       </w:r>
     </w:p>
-    <w:p>
-      <w:fldSimple w:instr=" SUBJECT  \* MERGEFORMAT ">
-        <w:r>
-          <w:t>&lt;Project Name&gt;</w:t>
-        </w:r>
-      </w:fldSimple>
+    <w:p/>
+    <w:p>
+      <w:pPr>
+        <w:pStyle w:val="Title"/>
+      </w:pPr>
+      <w:r>
+        <w:t>eCoaching Log</w:t>
+      </w:r>
     </w:p>
     <w:p>
       <w:pPr>
@@ -2497,13 +2521,13 @@
       <w:pPr>
         <w:pStyle w:val="Heading1"/>
       </w:pPr>
-      <w:bookmarkStart w:id="0" w:name="_Toc483467278"/>
-      <w:bookmarkStart w:id="1" w:name="_Toc436203377"/>
-      <w:bookmarkStart w:id="2" w:name="_Toc452813577"/>
+      <w:bookmarkStart w:id="1" w:name="_Toc483892754"/>
+      <w:bookmarkStart w:id="2" w:name="_Toc436203377"/>
+      <w:bookmarkStart w:id="3" w:name="_Toc452813577"/>
       <w:r>
         <w:t>Purpose</w:t>
       </w:r>
-      <w:bookmarkEnd w:id="0"/>
+      <w:bookmarkEnd w:id="1"/>
     </w:p>
     <w:p>
       <w:r>
@@ -2626,19 +2650,19 @@
       <w:r>
         <w:t xml:space="preserve">stainable results.  </w:t>
       </w:r>
-      <w:bookmarkEnd w:id="1"/>
       <w:bookmarkEnd w:id="2"/>
+      <w:bookmarkEnd w:id="3"/>
     </w:p>
     <w:p/>
     <w:p>
       <w:pPr>
         <w:pStyle w:val="Heading1"/>
       </w:pPr>
-      <w:bookmarkStart w:id="3" w:name="_Toc483467279"/>
+      <w:bookmarkStart w:id="4" w:name="_Toc483892755"/>
       <w:r>
         <w:t>Architectural goals and philosophy</w:t>
       </w:r>
-      <w:bookmarkEnd w:id="3"/>
+      <w:bookmarkEnd w:id="4"/>
     </w:p>
     <w:p>
       <w:pPr>
@@ -2697,7 +2721,7 @@
       <w:pPr>
         <w:pStyle w:val="Heading1"/>
       </w:pPr>
-      <w:bookmarkStart w:id="4" w:name="_Toc483467280"/>
+      <w:bookmarkStart w:id="5" w:name="_Toc483892756"/>
       <w:r>
         <w:t xml:space="preserve">Assumptions and </w:t>
       </w:r>
@@ -2707,7 +2731,7 @@
       <w:r>
         <w:t>ependencies</w:t>
       </w:r>
-      <w:bookmarkEnd w:id="4"/>
+      <w:bookmarkEnd w:id="5"/>
     </w:p>
     <w:p>
       <w:pPr>
@@ -2717,11 +2741,11 @@
           <w:numId w:val="1"/>
         </w:numPr>
       </w:pPr>
-      <w:bookmarkStart w:id="5" w:name="_Toc483467281"/>
+      <w:bookmarkStart w:id="6" w:name="_Toc483892757"/>
       <w:r>
         <w:t>Assumptions</w:t>
       </w:r>
-      <w:bookmarkEnd w:id="5"/>
+      <w:bookmarkEnd w:id="6"/>
     </w:p>
     <w:p>
       <w:pPr>
@@ -2731,11 +2755,168 @@
         </w:numPr>
       </w:pPr>
       <w:r>
-        <w:t xml:space="preserve">Assumptions will </w:t>
-      </w:r>
-      <w:r>
-        <w:t>be addressed in SCRs, in the Functional Specification and design documentation</w:t>
-      </w:r>
+        <w:t>Team has experience using Microsoft SQL Server and associated tools including but not limited to:</w:t>
+      </w:r>
+    </w:p>
+    <w:p>
+      <w:pPr>
+        <w:pStyle w:val="BodyText"/>
+        <w:numPr>
+          <w:ilvl w:val="1"/>
+          <w:numId w:val="19"/>
+        </w:numPr>
+      </w:pPr>
+      <w:r>
+        <w:t>SQL Server Management Studio</w:t>
+      </w:r>
+    </w:p>
+    <w:p>
+      <w:pPr>
+        <w:pStyle w:val="BodyText"/>
+        <w:numPr>
+          <w:ilvl w:val="1"/>
+          <w:numId w:val="19"/>
+        </w:numPr>
+      </w:pPr>
+      <w:r>
+        <w:t>SQL Server Reporting Services</w:t>
+      </w:r>
+    </w:p>
+    <w:p>
+      <w:pPr>
+        <w:pStyle w:val="BodyText"/>
+        <w:numPr>
+          <w:ilvl w:val="1"/>
+          <w:numId w:val="19"/>
+        </w:numPr>
+      </w:pPr>
+      <w:r>
+        <w:t>SQL Server Integration Services</w:t>
+      </w:r>
+    </w:p>
+    <w:p>
+      <w:pPr>
+        <w:numPr>
+          <w:ilvl w:val="0"/>
+          <w:numId w:val="8"/>
+        </w:numPr>
+        <w:rPr>
+          <w:rFonts w:asciiTheme="minorHAnsi" w:hAnsiTheme="minorHAnsi"/>
+          <w:sz w:val="22"/>
+        </w:rPr>
+      </w:pPr>
+      <w:r>
+        <w:rPr>
+          <w:rFonts w:asciiTheme="minorHAnsi" w:hAnsiTheme="minorHAnsi"/>
+          <w:sz w:val="22"/>
+        </w:rPr>
+        <w:t>Team has experience using ASP.Net and related technologies from Microsoft</w:t>
+      </w:r>
+    </w:p>
+    <w:p>
+      <w:pPr>
+        <w:numPr>
+          <w:ilvl w:val="0"/>
+          <w:numId w:val="8"/>
+        </w:numPr>
+        <w:rPr>
+          <w:rFonts w:asciiTheme="minorHAnsi" w:hAnsiTheme="minorHAnsi"/>
+          <w:sz w:val="22"/>
+        </w:rPr>
+      </w:pPr>
+      <w:r>
+        <w:rPr>
+          <w:rFonts w:asciiTheme="minorHAnsi" w:hAnsiTheme="minorHAnsi"/>
+          <w:sz w:val="22"/>
+        </w:rPr>
+        <w:t>Team has the required access to the resources and tools to do their job</w:t>
+      </w:r>
+    </w:p>
+    <w:p>
+      <w:pPr>
+        <w:numPr>
+          <w:ilvl w:val="0"/>
+          <w:numId w:val="8"/>
+        </w:numPr>
+        <w:rPr>
+          <w:rFonts w:asciiTheme="minorHAnsi" w:hAnsiTheme="minorHAnsi"/>
+          <w:sz w:val="22"/>
+        </w:rPr>
+      </w:pPr>
+      <w:r>
+        <w:t>Stable and suitable hardware is available to support the application and monitored for health</w:t>
+      </w:r>
+    </w:p>
+    <w:p>
+      <w:pPr>
+        <w:numPr>
+          <w:ilvl w:val="0"/>
+          <w:numId w:val="8"/>
+        </w:numPr>
+      </w:pPr>
+      <w:r>
+        <w:t xml:space="preserve">Data is backed up on a regular basis </w:t>
+      </w:r>
+    </w:p>
+    <w:p>
+      <w:pPr>
+        <w:numPr>
+          <w:ilvl w:val="0"/>
+          <w:numId w:val="8"/>
+        </w:numPr>
+      </w:pPr>
+      <w:r>
+        <w:t xml:space="preserve">Code is stored in a Central repository </w:t>
+      </w:r>
+    </w:p>
+    <w:p>
+      <w:pPr>
+        <w:numPr>
+          <w:ilvl w:val="0"/>
+          <w:numId w:val="8"/>
+        </w:numPr>
+      </w:pPr>
+      <w:r>
+        <w:t>System can be recreated from scratch</w:t>
+      </w:r>
+    </w:p>
+    <w:p>
+      <w:pPr>
+        <w:numPr>
+          <w:ilvl w:val="0"/>
+          <w:numId w:val="8"/>
+        </w:numPr>
+      </w:pPr>
+      <w:r>
+        <w:t>Application is for DDIT employees only. Subcontractors are not supported.</w:t>
+      </w:r>
+    </w:p>
+    <w:p>
+      <w:pPr>
+        <w:numPr>
+          <w:ilvl w:val="0"/>
+          <w:numId w:val="8"/>
+        </w:numPr>
+      </w:pPr>
+      <w:r>
+        <w:t>Application is not considered critical and Outage Notifications will not be communicated to CMS</w:t>
+      </w:r>
+    </w:p>
+    <w:p>
+      <w:pPr>
+        <w:numPr>
+          <w:ilvl w:val="0"/>
+          <w:numId w:val="8"/>
+        </w:numPr>
+      </w:pPr>
+      <w:r>
+        <w:t>Customers are internal GDIT staff</w:t>
+      </w:r>
+    </w:p>
+    <w:p>
+      <w:pPr>
+        <w:ind w:left="360"/>
+      </w:pPr>
     </w:p>
     <w:p>
       <w:pPr>
@@ -2745,11 +2926,11 @@
           <w:numId w:val="1"/>
         </w:numPr>
       </w:pPr>
-      <w:bookmarkStart w:id="6" w:name="_Toc483467282"/>
+      <w:bookmarkStart w:id="7" w:name="_Toc483892758"/>
       <w:r>
         <w:t>Dependencies</w:t>
       </w:r>
-      <w:bookmarkEnd w:id="6"/>
+      <w:bookmarkEnd w:id="7"/>
     </w:p>
     <w:p>
       <w:pPr>
@@ -2760,6 +2941,12 @@
       </w:pPr>
       <w:r>
         <w:t>Data is available from the following</w:t>
+      </w:r>
+      <w:r>
+        <w:t xml:space="preserve"> in a timely manner and is accurate</w:t>
+      </w:r>
+      <w:r>
+        <w:t>.</w:t>
       </w:r>
     </w:p>
     <w:p>
@@ -2795,6 +2982,7 @@
         </w:numPr>
       </w:pPr>
       <w:r>
+        <w:lastRenderedPageBreak/>
         <w:t>ETS</w:t>
       </w:r>
     </w:p>
@@ -2886,7 +3074,7 @@
       <w:pPr>
         <w:pStyle w:val="Heading1"/>
       </w:pPr>
-      <w:bookmarkStart w:id="7" w:name="_Toc483467283"/>
+      <w:bookmarkStart w:id="8" w:name="_Toc483892759"/>
       <w:r>
         <w:t xml:space="preserve">Architecturally </w:t>
       </w:r>
@@ -2902,7 +3090,7 @@
       <w:r>
         <w:t>equirements</w:t>
       </w:r>
-      <w:bookmarkEnd w:id="7"/>
+      <w:bookmarkEnd w:id="8"/>
     </w:p>
     <w:p>
       <w:r>
@@ -2929,9 +3117,8 @@
       <w:pPr>
         <w:pStyle w:val="Heading1"/>
       </w:pPr>
-      <w:bookmarkStart w:id="8" w:name="_Toc483467284"/>
-      <w:r>
-        <w:lastRenderedPageBreak/>
+      <w:bookmarkStart w:id="9" w:name="_Toc483892760"/>
+      <w:r>
         <w:t xml:space="preserve">Decisions, </w:t>
       </w:r>
       <w:r>
@@ -2946,7 +3133,7 @@
       <w:r>
         <w:t>ustifications</w:t>
       </w:r>
-      <w:bookmarkEnd w:id="8"/>
+      <w:bookmarkEnd w:id="9"/>
     </w:p>
     <w:tbl>
       <w:tblPr>
@@ -3286,14 +3473,14 @@
       <w:pPr>
         <w:pStyle w:val="Heading1"/>
       </w:pPr>
-      <w:bookmarkStart w:id="9" w:name="_Toc483467285"/>
+      <w:bookmarkStart w:id="10" w:name="_Toc483892761"/>
       <w:r>
         <w:t xml:space="preserve">Architectural </w:t>
       </w:r>
       <w:r>
         <w:t>patterns</w:t>
       </w:r>
-      <w:bookmarkEnd w:id="9"/>
+      <w:bookmarkEnd w:id="10"/>
     </w:p>
     <w:p>
       <w:pPr>
@@ -3643,7 +3830,7 @@
       <w:pPr>
         <w:pStyle w:val="Heading1"/>
       </w:pPr>
-      <w:bookmarkStart w:id="10" w:name="_Toc483467286"/>
+      <w:bookmarkStart w:id="11" w:name="_Toc483892762"/>
       <w:r>
         <w:t xml:space="preserve">Key </w:t>
       </w:r>
@@ -3653,7 +3840,7 @@
       <w:r>
         <w:t>bstractions</w:t>
       </w:r>
-      <w:bookmarkEnd w:id="10"/>
+      <w:bookmarkEnd w:id="11"/>
     </w:p>
     <w:p>
       <w:pPr>
@@ -3753,11 +3940,11 @@
       <w:pPr>
         <w:pStyle w:val="Heading1"/>
       </w:pPr>
-      <w:bookmarkStart w:id="11" w:name="_Toc483467287"/>
+      <w:bookmarkStart w:id="12" w:name="_Toc483892763"/>
       <w:r>
         <w:t>Key architectural frameworks</w:t>
       </w:r>
-      <w:bookmarkEnd w:id="11"/>
+      <w:bookmarkEnd w:id="12"/>
     </w:p>
     <w:p>
       <w:r>
@@ -3895,7 +4082,7 @@
       <w:pPr>
         <w:pStyle w:val="Heading1"/>
       </w:pPr>
-      <w:bookmarkStart w:id="12" w:name="_Toc483467288"/>
+      <w:bookmarkStart w:id="13" w:name="_Toc483892764"/>
       <w:r>
         <w:t xml:space="preserve">Architectural </w:t>
       </w:r>
@@ -3905,7 +4092,7 @@
       <w:r>
         <w:t>iews</w:t>
       </w:r>
-      <w:bookmarkEnd w:id="12"/>
+      <w:bookmarkEnd w:id="13"/>
     </w:p>
     <w:p>
       <w:r>
@@ -4073,12 +4260,12 @@
           <w:numId w:val="12"/>
         </w:numPr>
       </w:pPr>
-      <w:bookmarkStart w:id="13" w:name="_Toc483467289"/>
+      <w:bookmarkStart w:id="14" w:name="_Toc483892765"/>
       <w:r>
         <w:lastRenderedPageBreak/>
         <w:t>Logical View</w:t>
       </w:r>
-      <w:bookmarkEnd w:id="13"/>
+      <w:bookmarkEnd w:id="14"/>
     </w:p>
     <w:p>
       <w:r>
@@ -4390,11 +4577,11 @@
           <w:numId w:val="12"/>
         </w:numPr>
       </w:pPr>
-      <w:bookmarkStart w:id="14" w:name="_Toc483467290"/>
+      <w:bookmarkStart w:id="15" w:name="_Toc483892766"/>
       <w:r>
         <w:t>Development View</w:t>
       </w:r>
-      <w:bookmarkEnd w:id="14"/>
+      <w:bookmarkEnd w:id="15"/>
     </w:p>
     <w:p>
       <w:r>
@@ -4461,12 +4648,12 @@
           <w:numId w:val="12"/>
         </w:numPr>
       </w:pPr>
-      <w:bookmarkStart w:id="15" w:name="_Toc483467291"/>
+      <w:bookmarkStart w:id="16" w:name="_Toc483892767"/>
       <w:r>
         <w:lastRenderedPageBreak/>
         <w:t>Physical View</w:t>
       </w:r>
-      <w:bookmarkEnd w:id="15"/>
+      <w:bookmarkEnd w:id="16"/>
     </w:p>
     <w:p>
       <w:r>
@@ -4480,11 +4667,9 @@
           <v:shape id="_x0000_i1025" type="#_x0000_t75" style="width:468pt;height:252pt" o:ole="">
             <v:imagedata r:id="rId17" o:title=""/>
           </v:shape>
-          <o:OLEObject Type="Embed" ProgID="Visio.Drawing.15" ShapeID="_x0000_i1025" DrawAspect="Content" ObjectID="_1557209656" r:id="rId18"/>
+          <o:OLEObject Type="Embed" ProgID="Visio.Drawing.15" ShapeID="_x0000_i1025" DrawAspect="Content" ObjectID="_1557635880" r:id="rId18"/>
         </w:object>
       </w:r>
-      <w:bookmarkStart w:id="16" w:name="_GoBack"/>
-      <w:bookmarkEnd w:id="16"/>
     </w:p>
     <w:p>
       <w:pPr>
@@ -4507,7 +4692,7 @@
           <w:numId w:val="12"/>
         </w:numPr>
       </w:pPr>
-      <w:bookmarkStart w:id="17" w:name="_Toc483467292"/>
+      <w:bookmarkStart w:id="17" w:name="_Toc483892768"/>
       <w:r>
         <w:lastRenderedPageBreak/>
         <w:t>Process View</w:t>
@@ -4609,7 +4794,7 @@
           <w:numId w:val="12"/>
         </w:numPr>
       </w:pPr>
-      <w:bookmarkStart w:id="18" w:name="_Toc483467293"/>
+      <w:bookmarkStart w:id="18" w:name="_Toc483892769"/>
       <w:r>
         <w:lastRenderedPageBreak/>
         <w:t>Security Diagram</w:t>
@@ -4689,7 +4874,7 @@
       <w:r>
         <w:t xml:space="preserve"> </w:t>
       </w:r>
-      <w:bookmarkStart w:id="19" w:name="_Toc483467294"/>
+      <w:bookmarkStart w:id="19" w:name="_Toc483892770"/>
       <w:r>
         <w:t>Architecture History</w:t>
       </w:r>
@@ -4715,7 +4900,7 @@
       <w:r>
         <w:t xml:space="preserve"> </w:t>
       </w:r>
-      <w:bookmarkStart w:id="20" w:name="_Toc483467295"/>
+      <w:bookmarkStart w:id="20" w:name="_Toc483892771"/>
       <w:r>
         <w:t>Product Integration</w:t>
       </w:r>
@@ -4747,7 +4932,7 @@
           <w:numId w:val="1"/>
         </w:numPr>
       </w:pPr>
-      <w:bookmarkStart w:id="21" w:name="_Toc483467296"/>
+      <w:bookmarkStart w:id="21" w:name="_Toc483892772"/>
       <w:r>
         <w:t>Integration Stragegy</w:t>
       </w:r>
@@ -4868,46 +5053,90 @@
           <w:numId w:val="1"/>
         </w:numPr>
       </w:pPr>
-      <w:bookmarkStart w:id="22" w:name="_Toc483467297"/>
+      <w:bookmarkStart w:id="22" w:name="_Toc483892773"/>
       <w:r>
         <w:t>Integration Sequence</w:t>
       </w:r>
       <w:bookmarkEnd w:id="22"/>
     </w:p>
     <w:p>
-      <w:r>
-        <w:t>The employee information is the base data for the eCoaching Log system</w:t>
-      </w:r>
-      <w:r>
-        <w:t>, which will be loaded daily</w:t>
-      </w:r>
-      <w:r>
-        <w:t xml:space="preserve">. Coaching logs </w:t>
-      </w:r>
+      <w:pPr>
+        <w:pStyle w:val="CommentText"/>
+        <w:numPr>
+          <w:ilvl w:val="0"/>
+          <w:numId w:val="20"/>
+        </w:numPr>
+      </w:pPr>
+      <w:r>
+        <w:t>Install database</w:t>
+      </w:r>
+    </w:p>
+    <w:p>
+      <w:pPr>
+        <w:pStyle w:val="CommentText"/>
+        <w:numPr>
+          <w:ilvl w:val="0"/>
+          <w:numId w:val="20"/>
+        </w:numPr>
+      </w:pPr>
       <w:r>
         <w:lastRenderedPageBreak/>
-        <w:t xml:space="preserve">and warning logs will be </w:t>
-      </w:r>
-      <w:r>
-        <w:t xml:space="preserve">either </w:t>
-      </w:r>
-      <w:r>
-        <w:t xml:space="preserve">submitted from the eCoaching Log intranet web application or </w:t>
-      </w:r>
-      <w:r>
-        <w:t xml:space="preserve">generated from </w:t>
-      </w:r>
-      <w:r>
-        <w:t xml:space="preserve">the </w:t>
-      </w:r>
-      <w:r>
-        <w:t>external data feeds</w:t>
-      </w:r>
-      <w:r>
-        <w:t xml:space="preserve">. Coaching logs will be reviewed through the eCoacing Log intranet web application. </w:t>
-      </w:r>
-    </w:p>
-    <w:p/>
+        <w:t>Install UI Code</w:t>
+      </w:r>
+    </w:p>
+    <w:p>
+      <w:pPr>
+        <w:pStyle w:val="CommentText"/>
+        <w:numPr>
+          <w:ilvl w:val="0"/>
+          <w:numId w:val="20"/>
+        </w:numPr>
+      </w:pPr>
+      <w:r>
+        <w:t>Setup required access and permissions</w:t>
+      </w:r>
+    </w:p>
+    <w:p>
+      <w:pPr>
+        <w:pStyle w:val="CommentText"/>
+        <w:numPr>
+          <w:ilvl w:val="0"/>
+          <w:numId w:val="20"/>
+        </w:numPr>
+      </w:pPr>
+      <w:r>
+        <w:t>Setup for receiving Feed files</w:t>
+      </w:r>
+    </w:p>
+    <w:p>
+      <w:pPr>
+        <w:pStyle w:val="CommentText"/>
+        <w:numPr>
+          <w:ilvl w:val="0"/>
+          <w:numId w:val="20"/>
+        </w:numPr>
+      </w:pPr>
+      <w:r>
+        <w:t>Stage SSIS Packages</w:t>
+      </w:r>
+    </w:p>
+    <w:p>
+      <w:pPr>
+        <w:pStyle w:val="ListParagraph"/>
+        <w:numPr>
+          <w:ilvl w:val="0"/>
+          <w:numId w:val="20"/>
+        </w:numPr>
+      </w:pPr>
+      <w:r>
+        <w:t>Schedule Jobs</w:t>
+      </w:r>
+    </w:p>
+    <w:p>
+      <w:pPr>
+        <w:pStyle w:val="ListParagraph"/>
+      </w:pPr>
+    </w:p>
     <w:p>
       <w:pPr>
         <w:pStyle w:val="Heading2"/>
@@ -4916,7 +5145,7 @@
           <w:numId w:val="1"/>
         </w:numPr>
       </w:pPr>
-      <w:bookmarkStart w:id="23" w:name="_Toc483467298"/>
+      <w:bookmarkStart w:id="23" w:name="_Toc483892774"/>
       <w:r>
         <w:t>Integration Process/Procedures</w:t>
       </w:r>
@@ -4960,7 +5189,7 @@
           <w:numId w:val="1"/>
         </w:numPr>
       </w:pPr>
-      <w:bookmarkStart w:id="24" w:name="_Toc483467299"/>
+      <w:bookmarkStart w:id="24" w:name="_Toc483892775"/>
       <w:r>
         <w:t>Integration Environment</w:t>
       </w:r>
@@ -4968,28 +5197,69 @@
     </w:p>
     <w:p>
       <w:r>
-        <w:t xml:space="preserve">The eCoaching Log environment will </w:t>
-      </w:r>
-      <w:r>
-        <w:t>use database servers supporting SQL Server 2008. File shares will need to be provided on these servers with access to the appropriate individuals / service accounts to allow data file delivery and processing for the data feeds.</w:t>
+        <w:t xml:space="preserve">The eCoaching </w:t>
+      </w:r>
+      <w:r>
+        <w:t xml:space="preserve">Log application </w:t>
+      </w:r>
+      <w:r>
+        <w:t xml:space="preserve">will be using a development, test and production environment owned and operated by GDIT.  </w:t>
       </w:r>
     </w:p>
     <w:p/>
     <w:p>
       <w:r>
-        <w:t xml:space="preserve">The eCoaching </w:t>
-      </w:r>
-      <w:r>
-        <w:t xml:space="preserve">Log intranet </w:t>
-      </w:r>
-      <w:r>
-        <w:t xml:space="preserve">web </w:t>
-      </w:r>
-      <w:r>
-        <w:t xml:space="preserve">application </w:t>
-      </w:r>
-      <w:r>
-        <w:t>will be hosted on IIS web servers.</w:t>
+        <w:t>The following environment must be in place for the integration of the application:</w:t>
+      </w:r>
+    </w:p>
+    <w:p>
+      <w:pPr>
+        <w:pStyle w:val="ListParagraph"/>
+        <w:widowControl/>
+        <w:numPr>
+          <w:ilvl w:val="0"/>
+          <w:numId w:val="21"/>
+        </w:numPr>
+        <w:spacing w:after="200" w:line="276" w:lineRule="auto"/>
+      </w:pPr>
+      <w:r>
+        <w:t>Web server running Windows 2008 or later with IIS and the .Net framework installed</w:t>
+      </w:r>
+    </w:p>
+    <w:p>
+      <w:pPr>
+        <w:pStyle w:val="ListParagraph"/>
+        <w:widowControl/>
+        <w:numPr>
+          <w:ilvl w:val="0"/>
+          <w:numId w:val="21"/>
+        </w:numPr>
+        <w:spacing w:after="200" w:line="276" w:lineRule="auto"/>
+      </w:pPr>
+      <w:r>
+        <w:t>Database server with Microsoft SQL Server 2008 R2, SQL Server Agent and SQL Server Reporting Services installed</w:t>
+      </w:r>
+    </w:p>
+    <w:p>
+      <w:pPr>
+        <w:pStyle w:val="ListParagraph"/>
+        <w:widowControl/>
+        <w:numPr>
+          <w:ilvl w:val="0"/>
+          <w:numId w:val="21"/>
+        </w:numPr>
+        <w:spacing w:after="200" w:line="276" w:lineRule="auto"/>
+      </w:pPr>
+      <w:r>
+        <w:t>A file server with a share enabled for file delivery and staging</w:t>
+      </w:r>
+    </w:p>
+    <w:p>
+      <w:r>
+        <w:t>Engineers must have access to the servers and databases to the extent needed to perform the job</w:t>
+      </w:r>
+      <w:r>
+        <w:t>.</w:t>
       </w:r>
     </w:p>
     <w:sectPr>
@@ -5066,7 +5336,7 @@
       <w:rPr>
         <w:noProof/>
       </w:rPr>
-      <w:t>5/25/2017</w:t>
+      <w:t>5/30/2017</w:t>
     </w:r>
     <w:r>
       <w:fldChar w:fldCharType="end"/>
@@ -5103,7 +5373,7 @@
         <w:rStyle w:val="PageNumber"/>
         <w:noProof/>
       </w:rPr>
-      <w:t>9</w:t>
+      <w:t>1</w:t>
     </w:r>
     <w:r>
       <w:rPr>
@@ -5274,28 +5544,7 @@
         <w:sz w:val="18"/>
         <w:szCs w:val="18"/>
       </w:rPr>
-      <w:t>0</w:t>
-    </w:r>
-    <w:r>
-      <w:rPr>
-        <w:sz w:val="18"/>
-        <w:szCs w:val="18"/>
-      </w:rPr>
-      <w:t>5</w:t>
-    </w:r>
-    <w:r>
-      <w:rPr>
-        <w:sz w:val="18"/>
-        <w:szCs w:val="18"/>
-      </w:rPr>
-      <w:t>/</w:t>
-    </w:r>
-    <w:r>
-      <w:rPr>
-        <w:sz w:val="18"/>
-        <w:szCs w:val="18"/>
-      </w:rPr>
-      <w:t>19/2017</w:t>
+      <w:t>05/19/2017</w:t>
     </w:r>
   </w:p>
   <w:p>
@@ -6031,6 +6280,119 @@
     </w:lvl>
   </w:abstractNum>
   <w:abstractNum w:abstractNumId="6" w15:restartNumberingAfterBreak="0">
+    <w:nsid w:val="2DBA7644"/>
+    <w:multiLevelType w:val="hybridMultilevel"/>
+    <w:tmpl w:val="A0321A18"/>
+    <w:lvl w:ilvl="0" w:tplc="04090001">
+      <w:start w:val="1"/>
+      <w:numFmt w:val="bullet"/>
+      <w:lvlText w:val=""/>
+      <w:lvlJc w:val="left"/>
+      <w:pPr>
+        <w:ind w:left="720" w:hanging="360"/>
+      </w:pPr>
+      <w:rPr>
+        <w:rFonts w:ascii="Symbol" w:hAnsi="Symbol" w:hint="default"/>
+      </w:rPr>
+    </w:lvl>
+    <w:lvl w:ilvl="1" w:tplc="04090003" w:tentative="1">
+      <w:start w:val="1"/>
+      <w:numFmt w:val="bullet"/>
+      <w:lvlText w:val="o"/>
+      <w:lvlJc w:val="left"/>
+      <w:pPr>
+        <w:ind w:left="1440" w:hanging="360"/>
+      </w:pPr>
+      <w:rPr>
+        <w:rFonts w:ascii="Courier New" w:hAnsi="Courier New" w:cs="Courier New" w:hint="default"/>
+      </w:rPr>
+    </w:lvl>
+    <w:lvl w:ilvl="2" w:tplc="04090005" w:tentative="1">
+      <w:start w:val="1"/>
+      <w:numFmt w:val="bullet"/>
+      <w:lvlText w:val=""/>
+      <w:lvlJc w:val="left"/>
+      <w:pPr>
+        <w:ind w:left="2160" w:hanging="360"/>
+      </w:pPr>
+      <w:rPr>
+        <w:rFonts w:ascii="Wingdings" w:hAnsi="Wingdings" w:hint="default"/>
+      </w:rPr>
+    </w:lvl>
+    <w:lvl w:ilvl="3" w:tplc="04090001" w:tentative="1">
+      <w:start w:val="1"/>
+      <w:numFmt w:val="bullet"/>
+      <w:lvlText w:val=""/>
+      <w:lvlJc w:val="left"/>
+      <w:pPr>
+        <w:ind w:left="2880" w:hanging="360"/>
+      </w:pPr>
+      <w:rPr>
+        <w:rFonts w:ascii="Symbol" w:hAnsi="Symbol" w:hint="default"/>
+      </w:rPr>
+    </w:lvl>
+    <w:lvl w:ilvl="4" w:tplc="04090003" w:tentative="1">
+      <w:start w:val="1"/>
+      <w:numFmt w:val="bullet"/>
+      <w:lvlText w:val="o"/>
+      <w:lvlJc w:val="left"/>
+      <w:pPr>
+        <w:ind w:left="3600" w:hanging="360"/>
+      </w:pPr>
+      <w:rPr>
+        <w:rFonts w:ascii="Courier New" w:hAnsi="Courier New" w:cs="Courier New" w:hint="default"/>
+      </w:rPr>
+    </w:lvl>
+    <w:lvl w:ilvl="5" w:tplc="04090005" w:tentative="1">
+      <w:start w:val="1"/>
+      <w:numFmt w:val="bullet"/>
+      <w:lvlText w:val=""/>
+      <w:lvlJc w:val="left"/>
+      <w:pPr>
+        <w:ind w:left="4320" w:hanging="360"/>
+      </w:pPr>
+      <w:rPr>
+        <w:rFonts w:ascii="Wingdings" w:hAnsi="Wingdings" w:hint="default"/>
+      </w:rPr>
+    </w:lvl>
+    <w:lvl w:ilvl="6" w:tplc="04090001" w:tentative="1">
+      <w:start w:val="1"/>
+      <w:numFmt w:val="bullet"/>
+      <w:lvlText w:val=""/>
+      <w:lvlJc w:val="left"/>
+      <w:pPr>
+        <w:ind w:left="5040" w:hanging="360"/>
+      </w:pPr>
+      <w:rPr>
+        <w:rFonts w:ascii="Symbol" w:hAnsi="Symbol" w:hint="default"/>
+      </w:rPr>
+    </w:lvl>
+    <w:lvl w:ilvl="7" w:tplc="04090003" w:tentative="1">
+      <w:start w:val="1"/>
+      <w:numFmt w:val="bullet"/>
+      <w:lvlText w:val="o"/>
+      <w:lvlJc w:val="left"/>
+      <w:pPr>
+        <w:ind w:left="5760" w:hanging="360"/>
+      </w:pPr>
+      <w:rPr>
+        <w:rFonts w:ascii="Courier New" w:hAnsi="Courier New" w:cs="Courier New" w:hint="default"/>
+      </w:rPr>
+    </w:lvl>
+    <w:lvl w:ilvl="8" w:tplc="04090005" w:tentative="1">
+      <w:start w:val="1"/>
+      <w:numFmt w:val="bullet"/>
+      <w:lvlText w:val=""/>
+      <w:lvlJc w:val="left"/>
+      <w:pPr>
+        <w:ind w:left="6480" w:hanging="360"/>
+      </w:pPr>
+      <w:rPr>
+        <w:rFonts w:ascii="Wingdings" w:hAnsi="Wingdings" w:hint="default"/>
+      </w:rPr>
+    </w:lvl>
+  </w:abstractNum>
+  <w:abstractNum w:abstractNumId="7" w15:restartNumberingAfterBreak="0">
     <w:nsid w:val="2E524ADC"/>
     <w:multiLevelType w:val="hybridMultilevel"/>
     <w:tmpl w:val="43B62464"/>
@@ -6143,7 +6505,7 @@
       </w:rPr>
     </w:lvl>
   </w:abstractNum>
-  <w:abstractNum w:abstractNumId="7" w15:restartNumberingAfterBreak="0">
+  <w:abstractNum w:abstractNumId="8" w15:restartNumberingAfterBreak="0">
     <w:nsid w:val="329C52A0"/>
     <w:multiLevelType w:val="hybridMultilevel"/>
     <w:tmpl w:val="112E9900"/>
@@ -6256,7 +6618,233 @@
       </w:rPr>
     </w:lvl>
   </w:abstractNum>
-  <w:abstractNum w:abstractNumId="8" w15:restartNumberingAfterBreak="0">
+  <w:abstractNum w:abstractNumId="9" w15:restartNumberingAfterBreak="0">
+    <w:nsid w:val="37A90603"/>
+    <w:multiLevelType w:val="hybridMultilevel"/>
+    <w:tmpl w:val="BFB28356"/>
+    <w:lvl w:ilvl="0" w:tplc="04090001">
+      <w:start w:val="1"/>
+      <w:numFmt w:val="bullet"/>
+      <w:lvlText w:val=""/>
+      <w:lvlJc w:val="left"/>
+      <w:pPr>
+        <w:ind w:left="720" w:hanging="360"/>
+      </w:pPr>
+      <w:rPr>
+        <w:rFonts w:ascii="Symbol" w:hAnsi="Symbol" w:hint="default"/>
+      </w:rPr>
+    </w:lvl>
+    <w:lvl w:ilvl="1" w:tplc="04090003">
+      <w:start w:val="1"/>
+      <w:numFmt w:val="bullet"/>
+      <w:lvlText w:val="o"/>
+      <w:lvlJc w:val="left"/>
+      <w:pPr>
+        <w:ind w:left="1440" w:hanging="360"/>
+      </w:pPr>
+      <w:rPr>
+        <w:rFonts w:ascii="Courier New" w:hAnsi="Courier New" w:cs="Courier New" w:hint="default"/>
+      </w:rPr>
+    </w:lvl>
+    <w:lvl w:ilvl="2" w:tplc="04090005">
+      <w:start w:val="1"/>
+      <w:numFmt w:val="bullet"/>
+      <w:lvlText w:val=""/>
+      <w:lvlJc w:val="left"/>
+      <w:pPr>
+        <w:ind w:left="2160" w:hanging="360"/>
+      </w:pPr>
+      <w:rPr>
+        <w:rFonts w:ascii="Wingdings" w:hAnsi="Wingdings" w:hint="default"/>
+      </w:rPr>
+    </w:lvl>
+    <w:lvl w:ilvl="3" w:tplc="04090001">
+      <w:start w:val="1"/>
+      <w:numFmt w:val="bullet"/>
+      <w:lvlText w:val=""/>
+      <w:lvlJc w:val="left"/>
+      <w:pPr>
+        <w:ind w:left="2880" w:hanging="360"/>
+      </w:pPr>
+      <w:rPr>
+        <w:rFonts w:ascii="Symbol" w:hAnsi="Symbol" w:hint="default"/>
+      </w:rPr>
+    </w:lvl>
+    <w:lvl w:ilvl="4" w:tplc="04090003">
+      <w:start w:val="1"/>
+      <w:numFmt w:val="bullet"/>
+      <w:lvlText w:val="o"/>
+      <w:lvlJc w:val="left"/>
+      <w:pPr>
+        <w:ind w:left="3600" w:hanging="360"/>
+      </w:pPr>
+      <w:rPr>
+        <w:rFonts w:ascii="Courier New" w:hAnsi="Courier New" w:cs="Courier New" w:hint="default"/>
+      </w:rPr>
+    </w:lvl>
+    <w:lvl w:ilvl="5" w:tplc="04090005">
+      <w:start w:val="1"/>
+      <w:numFmt w:val="bullet"/>
+      <w:lvlText w:val=""/>
+      <w:lvlJc w:val="left"/>
+      <w:pPr>
+        <w:ind w:left="4320" w:hanging="360"/>
+      </w:pPr>
+      <w:rPr>
+        <w:rFonts w:ascii="Wingdings" w:hAnsi="Wingdings" w:hint="default"/>
+      </w:rPr>
+    </w:lvl>
+    <w:lvl w:ilvl="6" w:tplc="04090001">
+      <w:start w:val="1"/>
+      <w:numFmt w:val="bullet"/>
+      <w:lvlText w:val=""/>
+      <w:lvlJc w:val="left"/>
+      <w:pPr>
+        <w:ind w:left="5040" w:hanging="360"/>
+      </w:pPr>
+      <w:rPr>
+        <w:rFonts w:ascii="Symbol" w:hAnsi="Symbol" w:hint="default"/>
+      </w:rPr>
+    </w:lvl>
+    <w:lvl w:ilvl="7" w:tplc="04090003">
+      <w:start w:val="1"/>
+      <w:numFmt w:val="bullet"/>
+      <w:lvlText w:val="o"/>
+      <w:lvlJc w:val="left"/>
+      <w:pPr>
+        <w:ind w:left="5760" w:hanging="360"/>
+      </w:pPr>
+      <w:rPr>
+        <w:rFonts w:ascii="Courier New" w:hAnsi="Courier New" w:cs="Courier New" w:hint="default"/>
+      </w:rPr>
+    </w:lvl>
+    <w:lvl w:ilvl="8" w:tplc="04090005">
+      <w:start w:val="1"/>
+      <w:numFmt w:val="bullet"/>
+      <w:lvlText w:val=""/>
+      <w:lvlJc w:val="left"/>
+      <w:pPr>
+        <w:ind w:left="6480" w:hanging="360"/>
+      </w:pPr>
+      <w:rPr>
+        <w:rFonts w:ascii="Wingdings" w:hAnsi="Wingdings" w:hint="default"/>
+      </w:rPr>
+    </w:lvl>
+  </w:abstractNum>
+  <w:abstractNum w:abstractNumId="10" w15:restartNumberingAfterBreak="0">
+    <w:nsid w:val="3F184DC5"/>
+    <w:multiLevelType w:val="hybridMultilevel"/>
+    <w:tmpl w:val="7E40E2D8"/>
+    <w:lvl w:ilvl="0" w:tplc="04090001">
+      <w:start w:val="1"/>
+      <w:numFmt w:val="bullet"/>
+      <w:lvlText w:val=""/>
+      <w:lvlJc w:val="left"/>
+      <w:pPr>
+        <w:ind w:left="720" w:hanging="360"/>
+      </w:pPr>
+      <w:rPr>
+        <w:rFonts w:ascii="Symbol" w:hAnsi="Symbol" w:hint="default"/>
+      </w:rPr>
+    </w:lvl>
+    <w:lvl w:ilvl="1" w:tplc="04090003">
+      <w:start w:val="1"/>
+      <w:numFmt w:val="bullet"/>
+      <w:lvlText w:val="o"/>
+      <w:lvlJc w:val="left"/>
+      <w:pPr>
+        <w:ind w:left="1440" w:hanging="360"/>
+      </w:pPr>
+      <w:rPr>
+        <w:rFonts w:ascii="Courier New" w:hAnsi="Courier New" w:cs="Courier New" w:hint="default"/>
+      </w:rPr>
+    </w:lvl>
+    <w:lvl w:ilvl="2" w:tplc="04090005">
+      <w:start w:val="1"/>
+      <w:numFmt w:val="bullet"/>
+      <w:lvlText w:val=""/>
+      <w:lvlJc w:val="left"/>
+      <w:pPr>
+        <w:ind w:left="2160" w:hanging="360"/>
+      </w:pPr>
+      <w:rPr>
+        <w:rFonts w:ascii="Wingdings" w:hAnsi="Wingdings" w:hint="default"/>
+      </w:rPr>
+    </w:lvl>
+    <w:lvl w:ilvl="3" w:tplc="04090001">
+      <w:start w:val="1"/>
+      <w:numFmt w:val="bullet"/>
+      <w:lvlText w:val=""/>
+      <w:lvlJc w:val="left"/>
+      <w:pPr>
+        <w:ind w:left="2880" w:hanging="360"/>
+      </w:pPr>
+      <w:rPr>
+        <w:rFonts w:ascii="Symbol" w:hAnsi="Symbol" w:hint="default"/>
+      </w:rPr>
+    </w:lvl>
+    <w:lvl w:ilvl="4" w:tplc="04090003">
+      <w:start w:val="1"/>
+      <w:numFmt w:val="bullet"/>
+      <w:lvlText w:val="o"/>
+      <w:lvlJc w:val="left"/>
+      <w:pPr>
+        <w:ind w:left="3600" w:hanging="360"/>
+      </w:pPr>
+      <w:rPr>
+        <w:rFonts w:ascii="Courier New" w:hAnsi="Courier New" w:cs="Courier New" w:hint="default"/>
+      </w:rPr>
+    </w:lvl>
+    <w:lvl w:ilvl="5" w:tplc="04090005">
+      <w:start w:val="1"/>
+      <w:numFmt w:val="bullet"/>
+      <w:lvlText w:val=""/>
+      <w:lvlJc w:val="left"/>
+      <w:pPr>
+        <w:ind w:left="4320" w:hanging="360"/>
+      </w:pPr>
+      <w:rPr>
+        <w:rFonts w:ascii="Wingdings" w:hAnsi="Wingdings" w:hint="default"/>
+      </w:rPr>
+    </w:lvl>
+    <w:lvl w:ilvl="6" w:tplc="04090001">
+      <w:start w:val="1"/>
+      <w:numFmt w:val="bullet"/>
+      <w:lvlText w:val=""/>
+      <w:lvlJc w:val="left"/>
+      <w:pPr>
+        <w:ind w:left="5040" w:hanging="360"/>
+      </w:pPr>
+      <w:rPr>
+        <w:rFonts w:ascii="Symbol" w:hAnsi="Symbol" w:hint="default"/>
+      </w:rPr>
+    </w:lvl>
+    <w:lvl w:ilvl="7" w:tplc="04090003">
+      <w:start w:val="1"/>
+      <w:numFmt w:val="bullet"/>
+      <w:lvlText w:val="o"/>
+      <w:lvlJc w:val="left"/>
+      <w:pPr>
+        <w:ind w:left="5760" w:hanging="360"/>
+      </w:pPr>
+      <w:rPr>
+        <w:rFonts w:ascii="Courier New" w:hAnsi="Courier New" w:cs="Courier New" w:hint="default"/>
+      </w:rPr>
+    </w:lvl>
+    <w:lvl w:ilvl="8" w:tplc="04090005">
+      <w:start w:val="1"/>
+      <w:numFmt w:val="bullet"/>
+      <w:lvlText w:val=""/>
+      <w:lvlJc w:val="left"/>
+      <w:pPr>
+        <w:ind w:left="6480" w:hanging="360"/>
+      </w:pPr>
+      <w:rPr>
+        <w:rFonts w:ascii="Wingdings" w:hAnsi="Wingdings" w:hint="default"/>
+      </w:rPr>
+    </w:lvl>
+  </w:abstractNum>
+  <w:abstractNum w:abstractNumId="11" w15:restartNumberingAfterBreak="0">
     <w:nsid w:val="401057BF"/>
     <w:multiLevelType w:val="hybridMultilevel"/>
     <w:tmpl w:val="E1F2B32A"/>
@@ -6369,7 +6957,7 @@
       </w:rPr>
     </w:lvl>
   </w:abstractNum>
-  <w:abstractNum w:abstractNumId="9" w15:restartNumberingAfterBreak="0">
+  <w:abstractNum w:abstractNumId="12" w15:restartNumberingAfterBreak="0">
     <w:nsid w:val="49D36B8B"/>
     <w:multiLevelType w:val="hybridMultilevel"/>
     <w:tmpl w:val="22EAE652"/>
@@ -6482,7 +7070,7 @@
       </w:rPr>
     </w:lvl>
   </w:abstractNum>
-  <w:abstractNum w:abstractNumId="10" w15:restartNumberingAfterBreak="0">
+  <w:abstractNum w:abstractNumId="13" w15:restartNumberingAfterBreak="0">
     <w:nsid w:val="601C6B52"/>
     <w:multiLevelType w:val="hybridMultilevel"/>
     <w:tmpl w:val="CA5E01E0"/>
@@ -6595,7 +7183,7 @@
       </w:rPr>
     </w:lvl>
   </w:abstractNum>
-  <w:abstractNum w:abstractNumId="11" w15:restartNumberingAfterBreak="0">
+  <w:abstractNum w:abstractNumId="14" w15:restartNumberingAfterBreak="0">
     <w:nsid w:val="73DD2609"/>
     <w:multiLevelType w:val="hybridMultilevel"/>
     <w:tmpl w:val="DBA4E4B2"/>
@@ -6708,7 +7296,7 @@
       </w:rPr>
     </w:lvl>
   </w:abstractNum>
-  <w:abstractNum w:abstractNumId="12" w15:restartNumberingAfterBreak="0">
+  <w:abstractNum w:abstractNumId="15" w15:restartNumberingAfterBreak="0">
     <w:nsid w:val="74303848"/>
     <w:multiLevelType w:val="hybridMultilevel"/>
     <w:tmpl w:val="D15646C6"/>
@@ -6821,7 +7409,7 @@
       </w:rPr>
     </w:lvl>
   </w:abstractNum>
-  <w:abstractNum w:abstractNumId="13" w15:restartNumberingAfterBreak="0">
+  <w:abstractNum w:abstractNumId="16" w15:restartNumberingAfterBreak="0">
     <w:nsid w:val="7ED74A84"/>
     <w:multiLevelType w:val="hybridMultilevel"/>
     <w:tmpl w:val="FAE23E34"/>
@@ -6934,7 +7522,7 @@
       </w:rPr>
     </w:lvl>
   </w:abstractNum>
-  <w:abstractNum w:abstractNumId="14" w15:restartNumberingAfterBreak="0">
+  <w:abstractNum w:abstractNumId="17" w15:restartNumberingAfterBreak="0">
     <w:nsid w:val="7ED924E9"/>
     <w:multiLevelType w:val="hybridMultilevel"/>
     <w:tmpl w:val="608EA304"/>
@@ -7051,7 +7639,7 @@
     <w:abstractNumId w:val="0"/>
   </w:num>
   <w:num w:numId="2">
-    <w:abstractNumId w:val="13"/>
+    <w:abstractNumId w:val="16"/>
   </w:num>
   <w:num w:numId="3">
     <w:abstractNumId w:val="4"/>
@@ -7060,25 +7648,25 @@
     <w:abstractNumId w:val="2"/>
   </w:num>
   <w:num w:numId="5">
-    <w:abstractNumId w:val="10"/>
+    <w:abstractNumId w:val="13"/>
   </w:num>
   <w:num w:numId="6">
-    <w:abstractNumId w:val="14"/>
+    <w:abstractNumId w:val="17"/>
   </w:num>
   <w:num w:numId="7">
     <w:abstractNumId w:val="1"/>
   </w:num>
   <w:num w:numId="8">
-    <w:abstractNumId w:val="9"/>
+    <w:abstractNumId w:val="12"/>
   </w:num>
   <w:num w:numId="9">
     <w:abstractNumId w:val="3"/>
   </w:num>
   <w:num w:numId="10">
-    <w:abstractNumId w:val="6"/>
+    <w:abstractNumId w:val="7"/>
   </w:num>
   <w:num w:numId="11">
-    <w:abstractNumId w:val="8"/>
+    <w:abstractNumId w:val="11"/>
   </w:num>
   <w:num w:numId="12">
     <w:abstractNumId w:val="0"/>
@@ -7144,16 +7732,25 @@
     </w:lvlOverride>
   </w:num>
   <w:num w:numId="15">
-    <w:abstractNumId w:val="12"/>
+    <w:abstractNumId w:val="15"/>
   </w:num>
   <w:num w:numId="16">
     <w:abstractNumId w:val="5"/>
   </w:num>
   <w:num w:numId="17">
-    <w:abstractNumId w:val="11"/>
+    <w:abstractNumId w:val="14"/>
   </w:num>
   <w:num w:numId="18">
-    <w:abstractNumId w:val="7"/>
+    <w:abstractNumId w:val="8"/>
+  </w:num>
+  <w:num w:numId="19">
+    <w:abstractNumId w:val="10"/>
+  </w:num>
+  <w:num w:numId="20">
+    <w:abstractNumId w:val="6"/>
+  </w:num>
+  <w:num w:numId="21">
+    <w:abstractNumId w:val="9"/>
   </w:num>
   <w:numIdMacAtCleanup w:val="9"/>
 </w:numbering>
@@ -7237,7 +7834,7 @@
     <w:lsdException w:name="Closing" w:semiHidden="1" w:unhideWhenUsed="1"/>
     <w:lsdException w:name="Signature" w:semiHidden="1" w:unhideWhenUsed="1"/>
     <w:lsdException w:name="Default Paragraph Font" w:semiHidden="1" w:uiPriority="1" w:unhideWhenUsed="1"/>
-    <w:lsdException w:name="Body Text" w:semiHidden="1" w:unhideWhenUsed="1"/>
+    <w:lsdException w:name="Body Text" w:semiHidden="1" w:uiPriority="0" w:unhideWhenUsed="1"/>
     <w:lsdException w:name="Body Text Indent" w:semiHidden="1" w:unhideWhenUsed="1"/>
     <w:lsdException w:name="List Continue" w:semiHidden="1" w:unhideWhenUsed="1"/>
     <w:lsdException w:name="List Continue 2" w:semiHidden="1" w:unhideWhenUsed="1"/>
@@ -7555,6 +8152,7 @@
     <w:name w:val="heading 1"/>
     <w:basedOn w:val="Normal"/>
     <w:next w:val="Normal"/>
+    <w:link w:val="Heading1Char"/>
     <w:qFormat/>
     <w:rsid w:val="002C1AB2"/>
     <w:pPr>
@@ -7887,6 +8485,7 @@
   <w:style w:type="paragraph" w:styleId="BodyText">
     <w:name w:val="Body Text"/>
     <w:basedOn w:val="Normal"/>
+    <w:link w:val="BodyTextChar"/>
     <w:pPr>
       <w:keepLines/>
       <w:spacing w:after="120"/>
@@ -8340,6 +8939,43 @@
       <w:b/>
       <w:bCs/>
     </w:rPr>
+  </w:style>
+  <w:style w:type="character" w:customStyle="1" w:styleId="Heading1Char">
+    <w:name w:val="Heading 1 Char"/>
+    <w:basedOn w:val="DefaultParagraphFont"/>
+    <w:link w:val="Heading1"/>
+    <w:rsid w:val="00DB3202"/>
+    <w:rPr>
+      <w:rFonts w:ascii="Arial" w:hAnsi="Arial"/>
+      <w:b/>
+      <w:sz w:val="24"/>
+    </w:rPr>
+  </w:style>
+  <w:style w:type="character" w:customStyle="1" w:styleId="BodyTextChar">
+    <w:name w:val="Body Text Char"/>
+    <w:basedOn w:val="DefaultParagraphFont"/>
+    <w:link w:val="BodyText"/>
+    <w:rsid w:val="00DB3202"/>
+  </w:style>
+  <w:style w:type="paragraph" w:styleId="CommentText">
+    <w:name w:val="annotation text"/>
+    <w:basedOn w:val="Normal"/>
+    <w:link w:val="CommentTextChar"/>
+    <w:uiPriority w:val="99"/>
+    <w:semiHidden/>
+    <w:unhideWhenUsed/>
+    <w:rsid w:val="00283129"/>
+    <w:pPr>
+      <w:spacing w:line="240" w:lineRule="auto"/>
+    </w:pPr>
+  </w:style>
+  <w:style w:type="character" w:customStyle="1" w:styleId="CommentTextChar">
+    <w:name w:val="Comment Text Char"/>
+    <w:basedOn w:val="DefaultParagraphFont"/>
+    <w:link w:val="CommentText"/>
+    <w:uiPriority w:val="99"/>
+    <w:semiHidden/>
+    <w:rsid w:val="00283129"/>
   </w:style>
 </w:styles>
 </file>
@@ -8796,7 +9432,7 @@
 </file>
 
 <file path=customXml/itemProps4.xml><?xml version="1.0" encoding="utf-8"?>
-<ds:datastoreItem xmlns:ds="http://schemas.openxmlformats.org/officeDocument/2006/customXml" ds:itemID="{D009A1A9-A182-42C5-9D15-78B8D457A4CF}">
+<ds:datastoreItem xmlns:ds="http://schemas.openxmlformats.org/officeDocument/2006/customXml" ds:itemID="{3158F97C-0CCD-4FDB-A00E-D399879DFFD8}">
   <ds:schemaRefs>
     <ds:schemaRef ds:uri="http://schemas.openxmlformats.org/officeDocument/2006/bibliography"/>
   </ds:schemaRefs>

</xml_diff>

<commit_message>
TFS 7109 – Updated SQL Server version to 2012
git-tfs-id: [https://tfs.omnicloud.local/tfs/cco%20program/]$/eCoaching_V2;C38439
</commit_message>
<xml_diff>
--- a/Design/HLD/CCO_eCoaching_Architecture_Notebook.docx
+++ b/Design/HLD/CCO_eCoaching_Architecture_Notebook.docx
@@ -3,8 +3,6 @@
 <w:document xmlns:wpc="http://schemas.microsoft.com/office/word/2010/wordprocessingCanvas" xmlns:mc="http://schemas.openxmlformats.org/markup-compatibility/2006" xmlns:o="urn:schemas-microsoft-com:office:office" xmlns:r="http://schemas.openxmlformats.org/officeDocument/2006/relationships" xmlns:m="http://schemas.openxmlformats.org/officeDocument/2006/math" xmlns:v="urn:schemas-microsoft-com:vml" xmlns:wp14="http://schemas.microsoft.com/office/word/2010/wordprocessingDrawing" xmlns:wp="http://schemas.openxmlformats.org/drawingml/2006/wordprocessingDrawing" xmlns:w10="urn:schemas-microsoft-com:office:word" xmlns:w="http://schemas.openxmlformats.org/wordprocessingml/2006/main" xmlns:w14="http://schemas.microsoft.com/office/word/2010/wordml" xmlns:w15="http://schemas.microsoft.com/office/word/2012/wordml" xmlns:wpg="http://schemas.microsoft.com/office/word/2010/wordprocessingGroup" xmlns:wpi="http://schemas.microsoft.com/office/word/2010/wordprocessingInk" xmlns:wne="http://schemas.microsoft.com/office/word/2006/wordml" xmlns:wps="http://schemas.microsoft.com/office/word/2010/wordprocessingShape" mc:Ignorable="w14 w15 wp14">
   <w:body>
     <w:p>
-      <w:bookmarkStart w:id="0" w:name="_GoBack"/>
-      <w:bookmarkEnd w:id="0"/>
       <w:r>
         <w:rPr>
           <w:noProof/>
@@ -444,6 +442,65 @@
           </w:p>
         </w:tc>
       </w:tr>
+      <w:tr>
+        <w:trPr>
+          <w:ins w:id="0" w:author="Palacherla, Susmitha C (NONUS)" w:date="2017-08-18T10:35:00Z"/>
+        </w:trPr>
+        <w:tc>
+          <w:tcPr>
+            <w:tcW w:w="1484" w:type="dxa"/>
+          </w:tcPr>
+          <w:p>
+            <w:pPr>
+              <w:pStyle w:val="Tabletext1"/>
+              <w:rPr>
+                <w:ins w:id="1" w:author="Palacherla, Susmitha C (NONUS)" w:date="2017-08-18T10:35:00Z"/>
+              </w:rPr>
+            </w:pPr>
+            <w:ins w:id="2" w:author="Palacherla, Susmitha C (NONUS)" w:date="2017-08-18T10:35:00Z">
+              <w:r>
+                <w:t>4.0</w:t>
+              </w:r>
+            </w:ins>
+          </w:p>
+        </w:tc>
+        <w:tc>
+          <w:tcPr>
+            <w:tcW w:w="2584" w:type="dxa"/>
+          </w:tcPr>
+          <w:p>
+            <w:pPr>
+              <w:pStyle w:val="Tabletext1"/>
+              <w:rPr>
+                <w:ins w:id="3" w:author="Palacherla, Susmitha C (NONUS)" w:date="2017-08-18T10:35:00Z"/>
+              </w:rPr>
+            </w:pPr>
+            <w:ins w:id="4" w:author="Palacherla, Susmitha C (NONUS)" w:date="2017-08-18T10:35:00Z">
+              <w:r>
+                <w:t>8/18/2017</w:t>
+              </w:r>
+            </w:ins>
+          </w:p>
+        </w:tc>
+        <w:tc>
+          <w:tcPr>
+            <w:tcW w:w="5292" w:type="dxa"/>
+          </w:tcPr>
+          <w:p>
+            <w:pPr>
+              <w:pStyle w:val="Tabletext1"/>
+              <w:rPr>
+                <w:ins w:id="5" w:author="Palacherla, Susmitha C (NONUS)" w:date="2017-08-18T10:35:00Z"/>
+              </w:rPr>
+            </w:pPr>
+            <w:ins w:id="6" w:author="Palacherla, Susmitha C (NONUS)" w:date="2017-08-18T10:35:00Z">
+              <w:r>
+                <w:t>TFS 7109 – Updated SQL Server version to 2012</w:t>
+              </w:r>
+            </w:ins>
+          </w:p>
+        </w:tc>
+      </w:tr>
     </w:tbl>
     <w:p>
       <w:pPr>
@@ -2521,13 +2578,13 @@
       <w:pPr>
         <w:pStyle w:val="Heading1"/>
       </w:pPr>
-      <w:bookmarkStart w:id="1" w:name="_Toc483892754"/>
-      <w:bookmarkStart w:id="2" w:name="_Toc436203377"/>
-      <w:bookmarkStart w:id="3" w:name="_Toc452813577"/>
+      <w:bookmarkStart w:id="7" w:name="_Toc483892754"/>
+      <w:bookmarkStart w:id="8" w:name="_Toc436203377"/>
+      <w:bookmarkStart w:id="9" w:name="_Toc452813577"/>
       <w:r>
         <w:t>Purpose</w:t>
       </w:r>
-      <w:bookmarkEnd w:id="1"/>
+      <w:bookmarkEnd w:id="7"/>
     </w:p>
     <w:p>
       <w:r>
@@ -2650,19 +2707,19 @@
       <w:r>
         <w:t xml:space="preserve">stainable results.  </w:t>
       </w:r>
-      <w:bookmarkEnd w:id="2"/>
-      <w:bookmarkEnd w:id="3"/>
+      <w:bookmarkEnd w:id="8"/>
+      <w:bookmarkEnd w:id="9"/>
     </w:p>
     <w:p/>
     <w:p>
       <w:pPr>
         <w:pStyle w:val="Heading1"/>
       </w:pPr>
-      <w:bookmarkStart w:id="4" w:name="_Toc483892755"/>
+      <w:bookmarkStart w:id="10" w:name="_Toc483892755"/>
       <w:r>
         <w:t>Architectural goals and philosophy</w:t>
       </w:r>
-      <w:bookmarkEnd w:id="4"/>
+      <w:bookmarkEnd w:id="10"/>
     </w:p>
     <w:p>
       <w:pPr>
@@ -2721,7 +2778,7 @@
       <w:pPr>
         <w:pStyle w:val="Heading1"/>
       </w:pPr>
-      <w:bookmarkStart w:id="5" w:name="_Toc483892756"/>
+      <w:bookmarkStart w:id="11" w:name="_Toc483892756"/>
       <w:r>
         <w:t xml:space="preserve">Assumptions and </w:t>
       </w:r>
@@ -2731,7 +2788,7 @@
       <w:r>
         <w:t>ependencies</w:t>
       </w:r>
-      <w:bookmarkEnd w:id="5"/>
+      <w:bookmarkEnd w:id="11"/>
     </w:p>
     <w:p>
       <w:pPr>
@@ -2741,11 +2798,11 @@
           <w:numId w:val="1"/>
         </w:numPr>
       </w:pPr>
-      <w:bookmarkStart w:id="6" w:name="_Toc483892757"/>
+      <w:bookmarkStart w:id="12" w:name="_Toc483892757"/>
       <w:r>
         <w:t>Assumptions</w:t>
       </w:r>
-      <w:bookmarkEnd w:id="6"/>
+      <w:bookmarkEnd w:id="12"/>
     </w:p>
     <w:p>
       <w:pPr>
@@ -2926,11 +2983,11 @@
           <w:numId w:val="1"/>
         </w:numPr>
       </w:pPr>
-      <w:bookmarkStart w:id="7" w:name="_Toc483892758"/>
+      <w:bookmarkStart w:id="13" w:name="_Toc483892758"/>
       <w:r>
         <w:t>Dependencies</w:t>
       </w:r>
-      <w:bookmarkEnd w:id="7"/>
+      <w:bookmarkEnd w:id="13"/>
     </w:p>
     <w:p>
       <w:pPr>
@@ -3074,7 +3131,7 @@
       <w:pPr>
         <w:pStyle w:val="Heading1"/>
       </w:pPr>
-      <w:bookmarkStart w:id="8" w:name="_Toc483892759"/>
+      <w:bookmarkStart w:id="14" w:name="_Toc483892759"/>
       <w:r>
         <w:t xml:space="preserve">Architecturally </w:t>
       </w:r>
@@ -3090,7 +3147,7 @@
       <w:r>
         <w:t>equirements</w:t>
       </w:r>
-      <w:bookmarkEnd w:id="8"/>
+      <w:bookmarkEnd w:id="14"/>
     </w:p>
     <w:p>
       <w:r>
@@ -3117,7 +3174,7 @@
       <w:pPr>
         <w:pStyle w:val="Heading1"/>
       </w:pPr>
-      <w:bookmarkStart w:id="9" w:name="_Toc483892760"/>
+      <w:bookmarkStart w:id="15" w:name="_Toc483892760"/>
       <w:r>
         <w:t xml:space="preserve">Decisions, </w:t>
       </w:r>
@@ -3133,7 +3190,7 @@
       <w:r>
         <w:t>ustifications</w:t>
       </w:r>
-      <w:bookmarkEnd w:id="9"/>
+      <w:bookmarkEnd w:id="15"/>
     </w:p>
     <w:tbl>
       <w:tblPr>
@@ -3473,14 +3530,14 @@
       <w:pPr>
         <w:pStyle w:val="Heading1"/>
       </w:pPr>
-      <w:bookmarkStart w:id="10" w:name="_Toc483892761"/>
+      <w:bookmarkStart w:id="16" w:name="_Toc483892761"/>
       <w:r>
         <w:t xml:space="preserve">Architectural </w:t>
       </w:r>
       <w:r>
         <w:t>patterns</w:t>
       </w:r>
-      <w:bookmarkEnd w:id="10"/>
+      <w:bookmarkEnd w:id="16"/>
     </w:p>
     <w:p>
       <w:pPr>
@@ -3830,7 +3887,7 @@
       <w:pPr>
         <w:pStyle w:val="Heading1"/>
       </w:pPr>
-      <w:bookmarkStart w:id="11" w:name="_Toc483892762"/>
+      <w:bookmarkStart w:id="17" w:name="_Toc483892762"/>
       <w:r>
         <w:t xml:space="preserve">Key </w:t>
       </w:r>
@@ -3840,7 +3897,7 @@
       <w:r>
         <w:t>bstractions</w:t>
       </w:r>
-      <w:bookmarkEnd w:id="11"/>
+      <w:bookmarkEnd w:id="17"/>
     </w:p>
     <w:p>
       <w:pPr>
@@ -3940,11 +3997,11 @@
       <w:pPr>
         <w:pStyle w:val="Heading1"/>
       </w:pPr>
-      <w:bookmarkStart w:id="12" w:name="_Toc483892763"/>
+      <w:bookmarkStart w:id="18" w:name="_Toc483892763"/>
       <w:r>
         <w:t>Key architectural frameworks</w:t>
       </w:r>
-      <w:bookmarkEnd w:id="12"/>
+      <w:bookmarkEnd w:id="18"/>
     </w:p>
     <w:p>
       <w:r>
@@ -4082,7 +4139,7 @@
       <w:pPr>
         <w:pStyle w:val="Heading1"/>
       </w:pPr>
-      <w:bookmarkStart w:id="13" w:name="_Toc483892764"/>
+      <w:bookmarkStart w:id="19" w:name="_Toc483892764"/>
       <w:r>
         <w:t xml:space="preserve">Architectural </w:t>
       </w:r>
@@ -4092,7 +4149,7 @@
       <w:r>
         <w:t>iews</w:t>
       </w:r>
-      <w:bookmarkEnd w:id="13"/>
+      <w:bookmarkEnd w:id="19"/>
     </w:p>
     <w:p>
       <w:r>
@@ -4260,12 +4317,12 @@
           <w:numId w:val="12"/>
         </w:numPr>
       </w:pPr>
-      <w:bookmarkStart w:id="14" w:name="_Toc483892765"/>
+      <w:bookmarkStart w:id="20" w:name="_Toc483892765"/>
       <w:r>
         <w:lastRenderedPageBreak/>
         <w:t>Logical View</w:t>
       </w:r>
-      <w:bookmarkEnd w:id="14"/>
+      <w:bookmarkEnd w:id="20"/>
     </w:p>
     <w:p>
       <w:r>
@@ -4577,11 +4634,11 @@
           <w:numId w:val="12"/>
         </w:numPr>
       </w:pPr>
-      <w:bookmarkStart w:id="15" w:name="_Toc483892766"/>
+      <w:bookmarkStart w:id="21" w:name="_Toc483892766"/>
       <w:r>
         <w:t>Development View</w:t>
       </w:r>
-      <w:bookmarkEnd w:id="15"/>
+      <w:bookmarkEnd w:id="21"/>
     </w:p>
     <w:p>
       <w:r>
@@ -4648,12 +4705,12 @@
           <w:numId w:val="12"/>
         </w:numPr>
       </w:pPr>
-      <w:bookmarkStart w:id="16" w:name="_Toc483892767"/>
+      <w:bookmarkStart w:id="22" w:name="_Toc483892767"/>
       <w:r>
         <w:lastRenderedPageBreak/>
         <w:t>Physical View</w:t>
       </w:r>
-      <w:bookmarkEnd w:id="16"/>
+      <w:bookmarkEnd w:id="22"/>
     </w:p>
     <w:p>
       <w:r>
@@ -4667,7 +4724,7 @@
           <v:shape id="_x0000_i1025" type="#_x0000_t75" style="width:468pt;height:252pt" o:ole="">
             <v:imagedata r:id="rId17" o:title=""/>
           </v:shape>
-          <o:OLEObject Type="Embed" ProgID="Visio.Drawing.15" ShapeID="_x0000_i1025" DrawAspect="Content" ObjectID="_1557635880" r:id="rId18"/>
+          <o:OLEObject Type="Embed" ProgID="Visio.Drawing.15" ShapeID="_x0000_i1025" DrawAspect="Content" ObjectID="_1564557838" r:id="rId18"/>
         </w:object>
       </w:r>
     </w:p>
@@ -4692,12 +4749,12 @@
           <w:numId w:val="12"/>
         </w:numPr>
       </w:pPr>
-      <w:bookmarkStart w:id="17" w:name="_Toc483892768"/>
+      <w:bookmarkStart w:id="23" w:name="_Toc483892768"/>
       <w:r>
         <w:lastRenderedPageBreak/>
         <w:t>Process View</w:t>
       </w:r>
-      <w:bookmarkEnd w:id="17"/>
+      <w:bookmarkEnd w:id="23"/>
     </w:p>
     <w:p>
       <w:r>
@@ -4794,12 +4851,12 @@
           <w:numId w:val="12"/>
         </w:numPr>
       </w:pPr>
-      <w:bookmarkStart w:id="18" w:name="_Toc483892769"/>
+      <w:bookmarkStart w:id="24" w:name="_Toc483892769"/>
       <w:r>
         <w:lastRenderedPageBreak/>
         <w:t>Security Diagram</w:t>
       </w:r>
-      <w:bookmarkEnd w:id="18"/>
+      <w:bookmarkEnd w:id="24"/>
     </w:p>
     <w:p>
       <w:r>
@@ -4874,11 +4931,11 @@
       <w:r>
         <w:t xml:space="preserve"> </w:t>
       </w:r>
-      <w:bookmarkStart w:id="19" w:name="_Toc483892770"/>
+      <w:bookmarkStart w:id="25" w:name="_Toc483892770"/>
       <w:r>
         <w:t>Architecture History</w:t>
       </w:r>
-      <w:bookmarkEnd w:id="19"/>
+      <w:bookmarkEnd w:id="25"/>
       <w:r>
         <w:t xml:space="preserve"> </w:t>
       </w:r>
@@ -4900,11 +4957,11 @@
       <w:r>
         <w:t xml:space="preserve"> </w:t>
       </w:r>
-      <w:bookmarkStart w:id="20" w:name="_Toc483892771"/>
+      <w:bookmarkStart w:id="26" w:name="_Toc483892771"/>
       <w:r>
         <w:t>Product Integration</w:t>
       </w:r>
-      <w:bookmarkEnd w:id="20"/>
+      <w:bookmarkEnd w:id="26"/>
     </w:p>
     <w:p>
       <w:r>
@@ -4932,11 +4989,11 @@
           <w:numId w:val="1"/>
         </w:numPr>
       </w:pPr>
-      <w:bookmarkStart w:id="21" w:name="_Toc483892772"/>
+      <w:bookmarkStart w:id="27" w:name="_Toc483892772"/>
       <w:r>
         <w:t>Integration Stragegy</w:t>
       </w:r>
-      <w:bookmarkEnd w:id="21"/>
+      <w:bookmarkEnd w:id="27"/>
     </w:p>
     <w:p>
       <w:r>
@@ -5053,11 +5110,11 @@
           <w:numId w:val="1"/>
         </w:numPr>
       </w:pPr>
-      <w:bookmarkStart w:id="22" w:name="_Toc483892773"/>
+      <w:bookmarkStart w:id="28" w:name="_Toc483892773"/>
       <w:r>
         <w:t>Integration Sequence</w:t>
       </w:r>
-      <w:bookmarkEnd w:id="22"/>
+      <w:bookmarkEnd w:id="28"/>
     </w:p>
     <w:p>
       <w:pPr>
@@ -5145,11 +5202,11 @@
           <w:numId w:val="1"/>
         </w:numPr>
       </w:pPr>
-      <w:bookmarkStart w:id="23" w:name="_Toc483892774"/>
+      <w:bookmarkStart w:id="29" w:name="_Toc483892774"/>
       <w:r>
         <w:t>Integration Process/Procedures</w:t>
       </w:r>
-      <w:bookmarkEnd w:id="23"/>
+      <w:bookmarkEnd w:id="29"/>
     </w:p>
     <w:p>
       <w:r>
@@ -5189,11 +5246,11 @@
           <w:numId w:val="1"/>
         </w:numPr>
       </w:pPr>
-      <w:bookmarkStart w:id="24" w:name="_Toc483892775"/>
+      <w:bookmarkStart w:id="30" w:name="_Toc483892775"/>
       <w:r>
         <w:t>Integration Environment</w:t>
       </w:r>
-      <w:bookmarkEnd w:id="24"/>
+      <w:bookmarkEnd w:id="30"/>
     </w:p>
     <w:p>
       <w:r>
@@ -5237,8 +5294,50 @@
         <w:spacing w:after="200" w:line="276" w:lineRule="auto"/>
       </w:pPr>
       <w:r>
-        <w:t>Database server with Microsoft SQL Server 2008 R2, SQL Server Agent and SQL Server Reporting Services installed</w:t>
-      </w:r>
+        <w:t xml:space="preserve">Database server with Microsoft SQL Server </w:t>
+      </w:r>
+      <w:del w:id="31" w:author="Palacherla, Susmitha C (NONUS)" w:date="2017-08-18T10:36:00Z">
+        <w:r>
+          <w:delText xml:space="preserve">2008 </w:delText>
+        </w:r>
+      </w:del>
+      <w:ins w:id="32" w:author="Palacherla, Susmitha C (NONUS)" w:date="2017-08-18T10:36:00Z">
+        <w:r>
+          <w:t>20</w:t>
+        </w:r>
+        <w:r>
+          <w:t>12</w:t>
+        </w:r>
+        <w:r>
+          <w:t xml:space="preserve"> </w:t>
+        </w:r>
+      </w:ins>
+      <w:del w:id="33" w:author="Palacherla, Susmitha C (NONUS)" w:date="2017-08-18T10:36:00Z">
+        <w:r>
+          <w:delText>R2,</w:delText>
+        </w:r>
+      </w:del>
+      <w:ins w:id="34" w:author="Palacherla, Susmitha C (NONUS)" w:date="2017-08-18T10:36:00Z">
+        <w:r>
+          <w:t>SP3,</w:t>
+        </w:r>
+      </w:ins>
+      <w:r>
+        <w:t xml:space="preserve"> SQL Server Agent</w:t>
+      </w:r>
+      <w:ins w:id="35" w:author="Palacherla, Susmitha C (NONUS)" w:date="2017-08-18T10:36:00Z">
+        <w:r>
+          <w:t>, SQL Server Integration Services</w:t>
+        </w:r>
+      </w:ins>
+      <w:r>
+        <w:t xml:space="preserve"> and SQL Server Reporting Services installed</w:t>
+      </w:r>
+      <w:ins w:id="36" w:author="Palacherla, Susmitha C (NONUS)" w:date="2017-08-18T10:37:00Z">
+        <w:r>
+          <w:t xml:space="preserve"> and configured.</w:t>
+        </w:r>
+      </w:ins>
     </w:p>
     <w:p>
       <w:pPr>
@@ -5249,10 +5348,31 @@
           <w:numId w:val="21"/>
         </w:numPr>
         <w:spacing w:after="200" w:line="276" w:lineRule="auto"/>
+        <w:rPr>
+          <w:ins w:id="37" w:author="Palacherla, Susmitha C (NONUS)" w:date="2017-08-18T10:37:00Z"/>
+        </w:rPr>
       </w:pPr>
       <w:r>
         <w:t>A file server with a share enabled for file delivery and staging</w:t>
       </w:r>
+    </w:p>
+    <w:p>
+      <w:pPr>
+        <w:pStyle w:val="ListParagraph"/>
+        <w:widowControl/>
+        <w:numPr>
+          <w:ilvl w:val="0"/>
+          <w:numId w:val="21"/>
+        </w:numPr>
+        <w:spacing w:after="200" w:line="276" w:lineRule="auto"/>
+      </w:pPr>
+      <w:ins w:id="38" w:author="Palacherla, Susmitha C (NONUS)" w:date="2017-08-18T10:37:00Z">
+        <w:r>
+          <w:t xml:space="preserve">An Encryption service for Encrypting and Decrypting files at rest on the staging server </w:t>
+        </w:r>
+      </w:ins>
+      <w:bookmarkStart w:id="39" w:name="_GoBack"/>
+      <w:bookmarkEnd w:id="39"/>
     </w:p>
     <w:p>
       <w:r>
@@ -5336,7 +5456,7 @@
       <w:rPr>
         <w:noProof/>
       </w:rPr>
-      <w:t>5/30/2017</w:t>
+      <w:t>8/18/2017</w:t>
     </w:r>
     <w:r>
       <w:fldChar w:fldCharType="end"/>
@@ -5373,7 +5493,7 @@
         <w:rStyle w:val="PageNumber"/>
         <w:noProof/>
       </w:rPr>
-      <w:t>1</w:t>
+      <w:t>13</w:t>
     </w:r>
     <w:r>
       <w:rPr>
@@ -7754,6 +7874,14 @@
   </w:num>
   <w:numIdMacAtCleanup w:val="9"/>
 </w:numbering>
+</file>
+
+<file path=word/people.xml><?xml version="1.0" encoding="utf-8"?>
+<w15:people xmlns:wpc="http://schemas.microsoft.com/office/word/2010/wordprocessingCanvas" xmlns:mc="http://schemas.openxmlformats.org/markup-compatibility/2006" xmlns:o="urn:schemas-microsoft-com:office:office" xmlns:r="http://schemas.openxmlformats.org/officeDocument/2006/relationships" xmlns:m="http://schemas.openxmlformats.org/officeDocument/2006/math" xmlns:v="urn:schemas-microsoft-com:vml" xmlns:wp14="http://schemas.microsoft.com/office/word/2010/wordprocessingDrawing" xmlns:wp="http://schemas.openxmlformats.org/drawingml/2006/wordprocessingDrawing" xmlns:w10="urn:schemas-microsoft-com:office:word" xmlns:w="http://schemas.openxmlformats.org/wordprocessingml/2006/main" xmlns:w14="http://schemas.microsoft.com/office/word/2010/wordml" xmlns:w15="http://schemas.microsoft.com/office/word/2012/wordml" xmlns:wpg="http://schemas.microsoft.com/office/word/2010/wordprocessingGroup" xmlns:wpi="http://schemas.microsoft.com/office/word/2010/wordprocessingInk" xmlns:wne="http://schemas.microsoft.com/office/word/2006/wordml" xmlns:wps="http://schemas.microsoft.com/office/word/2010/wordprocessingShape" mc:Ignorable="w14 w15 wp14">
+  <w15:person w15:author="Palacherla, Susmitha C (NONUS)">
+    <w15:presenceInfo w15:providerId="AD" w15:userId="S-1-5-21-560238246-503670158-341402209-633624"/>
+  </w15:person>
+</w15:people>
 </file>
 
 <file path=word/styles.xml><?xml version="1.0" encoding="utf-8"?>
@@ -9272,15 +9400,6 @@
 </file>
 
 <file path=customXml/item2.xml><?xml version="1.0" encoding="utf-8"?>
-<?mso-contentType ?>
-<FormTemplates xmlns="http://schemas.microsoft.com/sharepoint/v3/contenttype/forms">
-  <Display>DocumentLibraryForm</Display>
-  <Edit>DocumentLibraryForm</Edit>
-  <New>DocumentLibraryForm</New>
-</FormTemplates>
-</file>
-
-<file path=customXml/item3.xml><?xml version="1.0" encoding="utf-8"?>
 <ct:contentTypeSchema xmlns:ct="http://schemas.microsoft.com/office/2006/metadata/contentType" xmlns:ma="http://schemas.microsoft.com/office/2006/metadata/properties/metaAttributes" ct:_="" ma:_="" ma:contentTypeName="Document" ma:contentTypeID="0x0101009E5C6E04F5F2CA4DBF07DC2DA055DA5A" ma:contentTypeVersion="0" ma:contentTypeDescription="Create a new document." ma:contentTypeScope="" ma:versionID="b67af60ff7fc8b8e5184fdb460baaf96">
   <xsd:schema xmlns:xsd="http://www.w3.org/2001/XMLSchema" xmlns:xs="http://www.w3.org/2001/XMLSchema" xmlns:p="http://schemas.microsoft.com/office/2006/metadata/properties" targetNamespace="http://schemas.microsoft.com/office/2006/metadata/properties" ma:root="true" ma:fieldsID="c64490b4aec6201516c3a874156f37b2">
     <xsd:element name="properties">
@@ -9394,6 +9513,15 @@
 </ct:contentTypeSchema>
 </file>
 
+<file path=customXml/item3.xml><?xml version="1.0" encoding="utf-8"?>
+<?mso-contentType ?>
+<FormTemplates xmlns="http://schemas.microsoft.com/sharepoint/v3/contenttype/forms">
+  <Display>DocumentLibraryForm</Display>
+  <Edit>DocumentLibraryForm</Edit>
+  <New>DocumentLibraryForm</New>
+</FormTemplates>
+</file>
+
 <file path=customXml/item4.xml><?xml version="1.0" encoding="utf-8"?>
 <b:Sources xmlns:b="http://schemas.openxmlformats.org/officeDocument/2006/bibliography" xmlns="http://schemas.openxmlformats.org/officeDocument/2006/bibliography" SelectedStyle="\APA.XSL" StyleName="APA"/>
 </file>
@@ -9408,14 +9536,6 @@
 </file>
 
 <file path=customXml/itemProps2.xml><?xml version="1.0" encoding="utf-8"?>
-<ds:datastoreItem xmlns:ds="http://schemas.openxmlformats.org/officeDocument/2006/customXml" ds:itemID="{513BFBA5-B365-4BCC-B3EF-353BF00481D6}">
-  <ds:schemaRefs>
-    <ds:schemaRef ds:uri="http://schemas.microsoft.com/sharepoint/v3/contenttype/forms"/>
-  </ds:schemaRefs>
-</ds:datastoreItem>
-</file>
-
-<file path=customXml/itemProps3.xml><?xml version="1.0" encoding="utf-8"?>
 <ds:datastoreItem xmlns:ds="http://schemas.openxmlformats.org/officeDocument/2006/customXml" ds:itemID="{2E3D46C0-11ED-4C0B-93A1-3605754EFDEE}">
   <ds:schemaRefs>
     <ds:schemaRef ds:uri="http://schemas.microsoft.com/office/2006/metadata/contentType"/>
@@ -9431,8 +9551,16 @@
 </ds:datastoreItem>
 </file>
 
+<file path=customXml/itemProps3.xml><?xml version="1.0" encoding="utf-8"?>
+<ds:datastoreItem xmlns:ds="http://schemas.openxmlformats.org/officeDocument/2006/customXml" ds:itemID="{513BFBA5-B365-4BCC-B3EF-353BF00481D6}">
+  <ds:schemaRefs>
+    <ds:schemaRef ds:uri="http://schemas.microsoft.com/sharepoint/v3/contenttype/forms"/>
+  </ds:schemaRefs>
+</ds:datastoreItem>
+</file>
+
 <file path=customXml/itemProps4.xml><?xml version="1.0" encoding="utf-8"?>
-<ds:datastoreItem xmlns:ds="http://schemas.openxmlformats.org/officeDocument/2006/customXml" ds:itemID="{3158F97C-0CCD-4FDB-A00E-D399879DFFD8}">
+<ds:datastoreItem xmlns:ds="http://schemas.openxmlformats.org/officeDocument/2006/customXml" ds:itemID="{779CA34B-248E-4779-A889-3600C5940A54}">
   <ds:schemaRefs>
     <ds:schemaRef ds:uri="http://schemas.openxmlformats.org/officeDocument/2006/bibliography"/>
   </ds:schemaRefs>

</xml_diff>